<commit_message>
inclusão arquivo Template OPE.docx
</commit_message>
<xml_diff>
--- a/01. Declaração do Escopo.docx
+++ b/01. Declaração do Escopo.docx
@@ -1,38 +1,55 @@
 
 <file path=word/document.xml><?xml version="1.0" encoding="utf-8"?>
-<w:document xmlns:wpc="http://schemas.microsoft.com/office/word/2010/wordprocessingCanvas" xmlns:mc="http://schemas.openxmlformats.org/markup-compatibility/2006" xmlns:o="urn:schemas-microsoft-com:office:office" xmlns:r="http://schemas.openxmlformats.org/officeDocument/2006/relationships" xmlns:m="http://schemas.openxmlformats.org/officeDocument/2006/math" xmlns:v="urn:schemas-microsoft-com:vml" xmlns:wp14="http://schemas.microsoft.com/office/word/2010/wordprocessingDrawing" xmlns:wp="http://schemas.openxmlformats.org/drawingml/2006/wordprocessingDrawing" xmlns:w10="urn:schemas-microsoft-com:office:word" xmlns:w="http://schemas.openxmlformats.org/wordprocessingml/2006/main" xmlns:w14="http://schemas.microsoft.com/office/word/2010/wordml" xmlns:w15="http://schemas.microsoft.com/office/word/2012/wordml" xmlns:wpg="http://schemas.microsoft.com/office/word/2010/wordprocessingGroup" xmlns:wpi="http://schemas.microsoft.com/office/word/2010/wordprocessingInk" xmlns:wne="http://schemas.microsoft.com/office/word/2006/wordml" xmlns:wps="http://schemas.microsoft.com/office/word/2010/wordprocessingShape" mc:Ignorable="w14 w15 wp14">
+<w:document xmlns:o="urn:schemas-microsoft-com:office:office" xmlns:r="http://schemas.openxmlformats.org/officeDocument/2006/relationships" xmlns:v="urn:schemas-microsoft-com:vml" xmlns:w="http://schemas.openxmlformats.org/wordprocessingml/2006/main" xmlns:w10="urn:schemas-microsoft-com:office:word" xmlns:wp="http://schemas.openxmlformats.org/drawingml/2006/wordprocessingDrawing" xmlns:wps="http://schemas.microsoft.com/office/word/2010/wordprocessingShape" xmlns:wpg="http://schemas.microsoft.com/office/word/2010/wordprocessingGroup" xmlns:mc="http://schemas.openxmlformats.org/markup-compatibility/2006" xmlns:wp14="http://schemas.microsoft.com/office/word/2010/wordprocessingDrawing" xmlns:w14="http://schemas.microsoft.com/office/word/2010/wordml" mc:Ignorable="w14 wp14">
   <w:body>
     <w:p>
       <w:pPr>
-        <w:pStyle w:val="Corpodetexto"/>
+        <w:pStyle w:val="Corpodotexto"/>
         <w:rPr>
           <w:sz w:val="20"/>
         </w:rPr>
       </w:pPr>
-    </w:p>
-    <w:p>
-      <w:pPr>
-        <w:pStyle w:val="Corpodetexto"/>
+      <w:r>
         <w:rPr>
           <w:sz w:val="20"/>
         </w:rPr>
-      </w:pPr>
-    </w:p>
-    <w:p>
-      <w:pPr>
-        <w:pStyle w:val="Corpodetexto"/>
-        <w:spacing w:before="9"/>
+      </w:r>
+    </w:p>
+    <w:p>
+      <w:pPr>
+        <w:pStyle w:val="Corpodotexto"/>
+        <w:rPr>
+          <w:sz w:val="20"/>
+        </w:rPr>
+      </w:pPr>
+      <w:r>
+        <w:rPr>
+          <w:sz w:val="20"/>
+        </w:rPr>
+      </w:r>
+    </w:p>
+    <w:p>
+      <w:pPr>
+        <w:pStyle w:val="Corpodotexto"/>
+        <w:spacing w:before="9" w:after="0"/>
         <w:rPr>
           <w:sz w:val="22"/>
         </w:rPr>
       </w:pPr>
-    </w:p>
-    <w:p>
-      <w:pPr>
-        <w:spacing w:line="568" w:lineRule="exact"/>
-        <w:ind w:left="101"/>
+      <w:r>
+        <w:rPr>
+          <w:sz w:val="22"/>
+        </w:rPr>
+      </w:r>
+    </w:p>
+    <w:p>
+      <w:pPr>
+        <w:pStyle w:val="Normal"/>
+        <w:spacing w:lineRule="exact" w:line="568"/>
+        <w:ind w:left="101" w:hanging="0"/>
         <w:jc w:val="both"/>
         <w:rPr>
+          <w:b/>
           <w:b/>
           <w:sz w:val="52"/>
         </w:rPr>
@@ -47,10 +64,12 @@
     </w:p>
     <w:p>
       <w:pPr>
-        <w:spacing w:before="433"/>
-        <w:ind w:left="101"/>
+        <w:pStyle w:val="Normal"/>
+        <w:spacing w:before="433" w:after="0"/>
+        <w:ind w:left="101" w:hanging="0"/>
         <w:jc w:val="both"/>
         <w:rPr>
+          <w:i/>
           <w:i/>
           <w:sz w:val="30"/>
         </w:rPr>
@@ -65,22 +84,31 @@
     </w:p>
     <w:p>
       <w:pPr>
-        <w:pStyle w:val="Corpodetexto"/>
-        <w:spacing w:before="2"/>
-        <w:rPr>
+        <w:pStyle w:val="Corpodotexto"/>
+        <w:spacing w:before="2" w:after="0"/>
+        <w:rPr>
+          <w:i/>
           <w:i/>
           <w:sz w:val="36"/>
         </w:rPr>
       </w:pPr>
-    </w:p>
-    <w:p>
-      <w:pPr>
-        <w:pStyle w:val="Corpodetexto"/>
-        <w:spacing w:before="1" w:line="288" w:lineRule="auto"/>
-        <w:ind w:left="101" w:right="367"/>
+      <w:r>
+        <w:rPr>
+          <w:i/>
+          <w:sz w:val="36"/>
+        </w:rPr>
+      </w:r>
+    </w:p>
+    <w:p>
+      <w:pPr>
+        <w:pStyle w:val="Corpodotexto"/>
+        <w:spacing w:lineRule="auto" w:line="288" w:before="1" w:after="0"/>
+        <w:ind w:left="101" w:right="367" w:hanging="0"/>
         <w:jc w:val="both"/>
-      </w:pPr>
-      <w:r>
+        <w:rPr/>
+      </w:pPr>
+      <w:r>
+        <w:rPr/>
         <w:t xml:space="preserve">Fundada em 2017, a </w:t>
       </w:r>
       <w:r>
@@ -90,6 +118,7 @@
         <w:t xml:space="preserve">Panquecas da Nona </w:t>
       </w:r>
       <w:r>
+        <w:rPr/>
         <w:t xml:space="preserve">iniciou suas atividades fornecendo </w:t>
       </w:r>
       <w:r>
@@ -105,46 +134,61 @@
         <w:t xml:space="preserve"> </w:t>
       </w:r>
       <w:r>
+        <w:rPr/>
         <w:t>pratos da culinária italiana em um “Food Truck”.</w:t>
       </w:r>
     </w:p>
     <w:p>
       <w:pPr>
-        <w:pStyle w:val="Corpodetexto"/>
-        <w:spacing w:before="6"/>
+        <w:pStyle w:val="Corpodotexto"/>
+        <w:spacing w:before="6" w:after="0"/>
         <w:rPr>
           <w:sz w:val="28"/>
         </w:rPr>
       </w:pPr>
-    </w:p>
-    <w:p>
-      <w:pPr>
-        <w:pStyle w:val="Corpodetexto"/>
-        <w:spacing w:line="288" w:lineRule="auto"/>
-        <w:ind w:left="101" w:right="361"/>
+      <w:r>
+        <w:rPr>
+          <w:sz w:val="28"/>
+        </w:rPr>
+      </w:r>
+    </w:p>
+    <w:p>
+      <w:pPr>
+        <w:pStyle w:val="Corpodotexto"/>
+        <w:spacing w:lineRule="auto" w:line="288"/>
+        <w:ind w:left="101" w:right="361" w:hanging="0"/>
         <w:jc w:val="both"/>
-      </w:pPr>
-      <w:r>
+        <w:rPr/>
+      </w:pPr>
+      <w:r>
+        <w:rPr/>
         <w:t>Funciona em uma unidade que permite deslocamento, chamada popularmente de “Food Truck” que permite localização e horário de funcionamento flexíveis, em diversos momentos do dia e em diferentes lugares da cidade de São Paulo.</w:t>
       </w:r>
     </w:p>
     <w:p>
       <w:pPr>
-        <w:pStyle w:val="Corpodetexto"/>
-        <w:spacing w:before="5"/>
+        <w:pStyle w:val="Corpodotexto"/>
+        <w:spacing w:before="5" w:after="0"/>
         <w:rPr>
           <w:sz w:val="28"/>
         </w:rPr>
       </w:pPr>
-    </w:p>
-    <w:p>
-      <w:pPr>
-        <w:pStyle w:val="Corpodetexto"/>
-        <w:spacing w:before="1" w:line="288" w:lineRule="auto"/>
-        <w:ind w:left="101" w:right="363"/>
+      <w:r>
+        <w:rPr>
+          <w:sz w:val="28"/>
+        </w:rPr>
+      </w:r>
+    </w:p>
+    <w:p>
+      <w:pPr>
+        <w:pStyle w:val="Corpodotexto"/>
+        <w:spacing w:lineRule="auto" w:line="288" w:before="1" w:after="0"/>
+        <w:ind w:left="101" w:right="363" w:hanging="0"/>
         <w:jc w:val="both"/>
-      </w:pPr>
-      <w:r>
+        <w:rPr/>
+      </w:pPr>
+      <w:r>
+        <w:rPr/>
         <w:t xml:space="preserve">Trata-se de  uma empresa de pequeno porte que conta apenas com dois </w:t>
       </w:r>
       <w:r>
@@ -160,6 +204,7 @@
         <w:t xml:space="preserve"> </w:t>
       </w:r>
       <w:r>
+        <w:rPr/>
         <w:t xml:space="preserve">mas que atende a um número de clientes bem variados. Isso se dá pois, desde o início </w:t>
       </w:r>
       <w:r>
@@ -169,19 +214,8 @@
         <w:t xml:space="preserve">de </w:t>
       </w:r>
       <w:r>
-        <w:t xml:space="preserve">suas atividades, </w:t>
-      </w:r>
-      <w:r>
-        <w:rPr>
-          <w:rStyle w:val="Refdecomentrio"/>
-        </w:rPr>
-        <w:commentReference w:id="0"/>
-      </w:r>
-      <w:r>
-        <w:t>a</w:t>
-      </w:r>
-      <w:r>
-        <w:t xml:space="preserve"> </w:t>
+        <w:rPr/>
+        <w:t xml:space="preserve">suas atividades, a </w:t>
       </w:r>
       <w:r>
         <w:rPr>
@@ -190,6 +224,7 @@
         <w:t xml:space="preserve">Panquecas da Nona </w:t>
       </w:r>
       <w:r>
+        <w:rPr/>
         <w:t xml:space="preserve">leva suas delícias a eventos corporativos de curta duração que acontecem dentro de empresas de grande porte. Dentre elas podemos </w:t>
       </w:r>
       <w:r>
@@ -199,24 +234,31 @@
         <w:t xml:space="preserve">citar  </w:t>
       </w:r>
       <w:r>
+        <w:rPr/>
         <w:t>o Grupo Volkswagen, a JBS, a Mercedes-Benz, a Comgás e o Grupo Bandeirantes de Televisão como clientes habituais.</w:t>
       </w:r>
     </w:p>
     <w:p>
       <w:pPr>
-        <w:pStyle w:val="Corpodetexto"/>
-        <w:spacing w:before="2"/>
+        <w:pStyle w:val="Corpodotexto"/>
+        <w:spacing w:before="2" w:after="0"/>
         <w:rPr>
           <w:sz w:val="28"/>
         </w:rPr>
       </w:pPr>
-    </w:p>
-    <w:p>
-      <w:pPr>
-        <w:pStyle w:val="Corpodetexto"/>
-        <w:spacing w:before="1"/>
-        <w:ind w:left="101"/>
+      <w:r>
+        <w:rPr>
+          <w:sz w:val="28"/>
+        </w:rPr>
+      </w:r>
+    </w:p>
+    <w:p>
+      <w:pPr>
+        <w:pStyle w:val="Corpodotexto"/>
+        <w:spacing w:before="1" w:after="0"/>
+        <w:ind w:left="101" w:hanging="0"/>
         <w:jc w:val="both"/>
+        <w:rPr/>
       </w:pPr>
       <w:r>
         <w:rPr>
@@ -227,24 +269,30 @@
     </w:p>
     <w:p>
       <w:pPr>
-        <w:pStyle w:val="Corpodetexto"/>
-        <w:spacing w:before="4"/>
+        <w:pStyle w:val="Corpodotexto"/>
+        <w:spacing w:before="4" w:after="0"/>
         <w:rPr>
           <w:sz w:val="33"/>
         </w:rPr>
       </w:pPr>
-    </w:p>
-    <w:p>
-      <w:pPr>
-        <w:pStyle w:val="PargrafodaLista"/>
+      <w:r>
+        <w:rPr>
+          <w:sz w:val="33"/>
+        </w:rPr>
+      </w:r>
+    </w:p>
+    <w:p>
+      <w:pPr>
+        <w:pStyle w:val="ListParagraph"/>
         <w:numPr>
           <w:ilvl w:val="0"/>
           <w:numId w:val="2"/>
         </w:numPr>
         <w:tabs>
-          <w:tab w:val="left" w:pos="822"/>
+          <w:tab w:val="clear" w:pos="720"/>
+          <w:tab w:val="left" w:pos="822" w:leader="none"/>
         </w:tabs>
-        <w:spacing w:before="1" w:line="288" w:lineRule="auto"/>
+        <w:spacing w:lineRule="auto" w:line="288" w:before="1" w:after="0"/>
         <w:jc w:val="both"/>
         <w:rPr>
           <w:sz w:val="24"/>
@@ -254,67 +302,41 @@
         <w:rPr>
           <w:sz w:val="24"/>
         </w:rPr>
-        <w:t xml:space="preserve">A reserva de um horário de atendimento </w:t>
-      </w:r>
-      <w:commentRangeStart w:id="1"/>
-      <w:r>
-        <w:rPr>
-          <w:sz w:val="24"/>
-        </w:rPr>
-        <w:t>d</w:t>
-      </w:r>
-      <w:r>
-        <w:rPr>
-          <w:sz w:val="24"/>
-        </w:rPr>
-        <w:t>a</w:t>
-      </w:r>
-      <w:r>
-        <w:rPr>
+        <w:t xml:space="preserve">A reserva de um horário de atendimento da </w:t>
+      </w:r>
+      <w:r>
+        <w:rPr>
+          <w:i/>
+          <w:sz w:val="24"/>
+        </w:rPr>
+        <w:t xml:space="preserve">Panquecas da Nona </w:t>
+      </w:r>
+      <w:r>
+        <w:rPr>
+          <w:sz w:val="24"/>
+        </w:rPr>
+        <w:t xml:space="preserve">em </w:t>
+      </w:r>
+      <w:r>
+        <w:rPr>
+          <w:spacing w:val="-3"/>
+          <w:sz w:val="24"/>
+        </w:rPr>
+        <w:t xml:space="preserve">eventos </w:t>
+      </w:r>
+      <w:r>
+        <w:rPr>
+          <w:sz w:val="24"/>
+        </w:rPr>
+        <w:t>corporativos pode ser realizada através de canais de comunicação como grupos de WhatsApp, Facebook e também por meio de email ou</w:t>
+      </w:r>
+      <w:r>
+        <w:rPr>
+          <w:spacing w:val="1"/>
           <w:sz w:val="24"/>
         </w:rPr>
         <w:t xml:space="preserve"> </w:t>
       </w:r>
-      <w:commentRangeEnd w:id="1"/>
-      <w:r>
-        <w:rPr>
-          <w:rStyle w:val="Refdecomentrio"/>
-        </w:rPr>
-        <w:commentReference w:id="1"/>
-      </w:r>
-      <w:r>
-        <w:rPr>
-          <w:i/>
-          <w:sz w:val="24"/>
-        </w:rPr>
-        <w:t xml:space="preserve">Panquecas da Nona </w:t>
-      </w:r>
-      <w:r>
-        <w:rPr>
-          <w:sz w:val="24"/>
-        </w:rPr>
-        <w:t xml:space="preserve">em </w:t>
-      </w:r>
-      <w:r>
-        <w:rPr>
-          <w:spacing w:val="-3"/>
-          <w:sz w:val="24"/>
-        </w:rPr>
-        <w:t xml:space="preserve">eventos </w:t>
-      </w:r>
-      <w:r>
-        <w:rPr>
-          <w:sz w:val="24"/>
-        </w:rPr>
-        <w:t>corporativos pode ser realizada através de canais de comunicação como grupos de WhatsApp, Facebook e também por meio de email ou</w:t>
-      </w:r>
-      <w:r>
-        <w:rPr>
-          <w:spacing w:val="1"/>
-          <w:sz w:val="24"/>
-        </w:rPr>
-        <w:t xml:space="preserve"> </w:t>
-      </w:r>
       <w:r>
         <w:rPr>
           <w:sz w:val="24"/>
@@ -324,25 +346,31 @@
     </w:p>
     <w:p>
       <w:pPr>
-        <w:pStyle w:val="Corpodetexto"/>
-        <w:spacing w:before="5"/>
+        <w:pStyle w:val="Corpodotexto"/>
+        <w:spacing w:before="5" w:after="0"/>
         <w:rPr>
           <w:sz w:val="28"/>
         </w:rPr>
       </w:pPr>
-    </w:p>
-    <w:p>
-      <w:pPr>
-        <w:pStyle w:val="PargrafodaLista"/>
+      <w:r>
+        <w:rPr>
+          <w:sz w:val="28"/>
+        </w:rPr>
+      </w:r>
+    </w:p>
+    <w:p>
+      <w:pPr>
+        <w:pStyle w:val="ListParagraph"/>
         <w:numPr>
           <w:ilvl w:val="0"/>
           <w:numId w:val="2"/>
         </w:numPr>
         <w:tabs>
-          <w:tab w:val="left" w:pos="822"/>
+          <w:tab w:val="clear" w:pos="720"/>
+          <w:tab w:val="left" w:pos="822" w:leader="none"/>
         </w:tabs>
-        <w:spacing w:line="288" w:lineRule="auto"/>
-        <w:ind w:right="371"/>
+        <w:spacing w:lineRule="auto" w:line="288"/>
+        <w:ind w:left="821" w:right="371" w:hanging="361"/>
         <w:jc w:val="both"/>
         <w:rPr>
           <w:sz w:val="24"/>
@@ -383,25 +411,31 @@
     </w:p>
     <w:p>
       <w:pPr>
-        <w:pStyle w:val="Corpodetexto"/>
-        <w:spacing w:before="6"/>
+        <w:pStyle w:val="Corpodotexto"/>
+        <w:spacing w:before="6" w:after="0"/>
         <w:rPr>
           <w:sz w:val="28"/>
         </w:rPr>
       </w:pPr>
-    </w:p>
-    <w:p>
-      <w:pPr>
-        <w:pStyle w:val="PargrafodaLista"/>
+      <w:r>
+        <w:rPr>
+          <w:sz w:val="28"/>
+        </w:rPr>
+      </w:r>
+    </w:p>
+    <w:p>
+      <w:pPr>
+        <w:pStyle w:val="ListParagraph"/>
         <w:numPr>
           <w:ilvl w:val="0"/>
           <w:numId w:val="2"/>
         </w:numPr>
         <w:tabs>
-          <w:tab w:val="left" w:pos="822"/>
+          <w:tab w:val="clear" w:pos="720"/>
+          <w:tab w:val="left" w:pos="822" w:leader="none"/>
         </w:tabs>
-        <w:spacing w:line="288" w:lineRule="auto"/>
-        <w:ind w:right="367"/>
+        <w:spacing w:lineRule="auto" w:line="288"/>
+        <w:ind w:left="821" w:right="367" w:hanging="361"/>
         <w:jc w:val="both"/>
         <w:rPr>
           <w:sz w:val="24"/>
@@ -411,48 +445,45 @@
         <w:rPr>
           <w:sz w:val="24"/>
         </w:rPr>
-        <w:t xml:space="preserve">A produção e embalagem de massas e molhos são feitas conforme expectativa de vendas </w:t>
-      </w:r>
-      <w:r>
-        <w:rPr>
-          <w:rStyle w:val="Refdecomentrio"/>
-        </w:rPr>
-        <w:commentReference w:id="2"/>
-      </w:r>
-      <w:r>
-        <w:rPr>
-          <w:sz w:val="24"/>
-        </w:rPr>
-        <w:t xml:space="preserve">previamente </w:t>
-      </w:r>
-      <w:r>
-        <w:rPr>
-          <w:sz w:val="24"/>
-        </w:rPr>
-        <w:t>calculada;</w:t>
-      </w:r>
-    </w:p>
-    <w:p>
-      <w:pPr>
-        <w:pStyle w:val="Corpodetexto"/>
-        <w:spacing w:before="6"/>
+        <w:t>A produção e embalagem de massas e molhos são feitas conforme expectativa de vendas previamente calculada;</w:t>
+      </w:r>
+    </w:p>
+    <w:p>
+      <w:pPr>
+        <w:pStyle w:val="Corpodotexto"/>
+        <w:spacing w:before="6" w:after="0"/>
         <w:rPr>
           <w:sz w:val="28"/>
         </w:rPr>
       </w:pPr>
-    </w:p>
-    <w:p>
-      <w:pPr>
-        <w:pStyle w:val="PargrafodaLista"/>
+      <w:r>
+        <w:rPr>
+          <w:sz w:val="28"/>
+        </w:rPr>
+      </w:r>
+    </w:p>
+    <w:p>
+      <w:pPr>
+        <w:sectPr>
+          <w:type w:val="nextPage"/>
+          <w:pgSz w:w="11920" w:h="16860"/>
+          <w:pgMar w:left="1600" w:right="1340" w:header="0" w:top="1600" w:footer="0" w:bottom="280" w:gutter="0"/>
+          <w:pgNumType w:fmt="decimal"/>
+          <w:formProt w:val="false"/>
+          <w:textDirection w:val="lrTb"/>
+          <w:docGrid w:type="default" w:linePitch="312" w:charSpace="0"/>
+        </w:sectPr>
+        <w:pStyle w:val="ListParagraph"/>
         <w:numPr>
           <w:ilvl w:val="0"/>
           <w:numId w:val="2"/>
         </w:numPr>
         <w:tabs>
-          <w:tab w:val="left" w:pos="822"/>
+          <w:tab w:val="clear" w:pos="720"/>
+          <w:tab w:val="left" w:pos="822" w:leader="none"/>
         </w:tabs>
-        <w:spacing w:line="288" w:lineRule="auto"/>
-        <w:ind w:right="362"/>
+        <w:spacing w:lineRule="auto" w:line="288"/>
+        <w:ind w:left="821" w:right="362" w:hanging="361"/>
         <w:jc w:val="both"/>
         <w:rPr>
           <w:sz w:val="24"/>
@@ -462,48 +493,28 @@
         <w:rPr>
           <w:sz w:val="24"/>
         </w:rPr>
-        <w:t>A aquisição de bebidas para fornecimento aos consumidores é</w:t>
-      </w:r>
-      <w:commentRangeStart w:id="3"/>
-      <w:r>
-        <w:rPr>
+        <w:t xml:space="preserve">A aquisição de bebidas para fornecimento aos consumidores é realizada tomando como base certas informações prévias sobre o público, como restrição de idade, por exemplo. O clima também é um fator que influencia na quantidade e nos tipos de bebidas a serem oferecidas. Assim, muitas vezes a compra maior </w:t>
+      </w:r>
+      <w:r>
+        <w:rPr>
+          <w:spacing w:val="-16"/>
+          <w:sz w:val="24"/>
+        </w:rPr>
+        <w:t xml:space="preserve">é </w:t>
+      </w:r>
+      <w:r>
+        <w:rPr>
+          <w:sz w:val="24"/>
+        </w:rPr>
+        <w:t>de refrigerantes, outras de sucos, outras ainda de bebidas</w:t>
+      </w:r>
+      <w:r>
+        <w:rPr>
+          <w:spacing w:val="1"/>
           <w:sz w:val="24"/>
         </w:rPr>
         <w:t xml:space="preserve"> </w:t>
       </w:r>
-      <w:commentRangeEnd w:id="3"/>
-      <w:r>
-        <w:rPr>
-          <w:rStyle w:val="Refdecomentrio"/>
-        </w:rPr>
-        <w:commentReference w:id="3"/>
-      </w:r>
-      <w:r>
-        <w:rPr>
-          <w:sz w:val="24"/>
-        </w:rPr>
-        <w:t xml:space="preserve">realizada tomando como base certas informações prévias sobre o público, como restrição de idade, por exemplo. O clima também é um fator que influencia na quantidade e nos tipos de bebidas a serem oferecidas. Assim, muitas vezes a compra maior </w:t>
-      </w:r>
-      <w:r>
-        <w:rPr>
-          <w:spacing w:val="-16"/>
-          <w:sz w:val="24"/>
-        </w:rPr>
-        <w:t xml:space="preserve">é </w:t>
-      </w:r>
-      <w:r>
-        <w:rPr>
-          <w:sz w:val="24"/>
-        </w:rPr>
-        <w:t>de refrigerantes, outras de sucos, outras ainda de bebidas</w:t>
-      </w:r>
-      <w:r>
-        <w:rPr>
-          <w:spacing w:val="1"/>
-          <w:sz w:val="24"/>
-        </w:rPr>
-        <w:t xml:space="preserve"> </w:t>
-      </w:r>
       <w:r>
         <w:rPr>
           <w:sz w:val="24"/>
@@ -513,56 +524,57 @@
     </w:p>
     <w:p>
       <w:pPr>
-        <w:spacing w:line="288" w:lineRule="auto"/>
-        <w:jc w:val="both"/>
-        <w:rPr>
-          <w:sz w:val="24"/>
-        </w:rPr>
-        <w:sectPr>
-          <w:type w:val="continuous"/>
-          <w:pgSz w:w="11920" w:h="16860"/>
-          <w:pgMar w:top="1600" w:right="1340" w:bottom="280" w:left="1600" w:header="720" w:footer="720" w:gutter="0"/>
-          <w:cols w:space="720"/>
-        </w:sectPr>
-      </w:pPr>
-    </w:p>
-    <w:p>
-      <w:pPr>
-        <w:pStyle w:val="Corpodetexto"/>
+        <w:pStyle w:val="Corpodotexto"/>
         <w:rPr>
           <w:sz w:val="20"/>
         </w:rPr>
       </w:pPr>
-    </w:p>
-    <w:p>
-      <w:pPr>
-        <w:pStyle w:val="Corpodetexto"/>
+      <w:r>
         <w:rPr>
           <w:sz w:val="20"/>
         </w:rPr>
-      </w:pPr>
-    </w:p>
-    <w:p>
-      <w:pPr>
-        <w:pStyle w:val="Corpodetexto"/>
-        <w:spacing w:before="10"/>
+      </w:r>
+    </w:p>
+    <w:p>
+      <w:pPr>
+        <w:pStyle w:val="Corpodotexto"/>
+        <w:rPr>
+          <w:sz w:val="20"/>
+        </w:rPr>
+      </w:pPr>
+      <w:r>
+        <w:rPr>
+          <w:sz w:val="20"/>
+        </w:rPr>
+      </w:r>
+    </w:p>
+    <w:p>
+      <w:pPr>
+        <w:pStyle w:val="Corpodotexto"/>
+        <w:spacing w:before="10" w:after="0"/>
         <w:rPr>
           <w:sz w:val="15"/>
         </w:rPr>
       </w:pPr>
-    </w:p>
-    <w:p>
-      <w:pPr>
-        <w:pStyle w:val="PargrafodaLista"/>
+      <w:r>
+        <w:rPr>
+          <w:sz w:val="15"/>
+        </w:rPr>
+      </w:r>
+    </w:p>
+    <w:p>
+      <w:pPr>
+        <w:pStyle w:val="ListParagraph"/>
         <w:numPr>
           <w:ilvl w:val="0"/>
           <w:numId w:val="2"/>
         </w:numPr>
         <w:tabs>
-          <w:tab w:val="left" w:pos="822"/>
+          <w:tab w:val="clear" w:pos="720"/>
+          <w:tab w:val="left" w:pos="822" w:leader="none"/>
         </w:tabs>
-        <w:spacing w:before="40" w:line="288" w:lineRule="auto"/>
-        <w:ind w:right="372"/>
+        <w:spacing w:lineRule="auto" w:line="288" w:before="40" w:after="0"/>
+        <w:ind w:left="821" w:right="372" w:hanging="361"/>
         <w:jc w:val="both"/>
         <w:rPr>
           <w:sz w:val="24"/>
@@ -603,17 +615,23 @@
     </w:p>
     <w:p>
       <w:pPr>
-        <w:pStyle w:val="Corpodetexto"/>
-        <w:spacing w:before="7"/>
+        <w:pStyle w:val="Corpodotexto"/>
+        <w:spacing w:before="7" w:after="0"/>
         <w:rPr>
           <w:sz w:val="28"/>
         </w:rPr>
       </w:pPr>
-    </w:p>
-    <w:p>
-      <w:pPr>
-        <w:pStyle w:val="Corpodetexto"/>
-        <w:ind w:left="461"/>
+      <w:r>
+        <w:rPr>
+          <w:sz w:val="28"/>
+        </w:rPr>
+      </w:r>
+    </w:p>
+    <w:p>
+      <w:pPr>
+        <w:pStyle w:val="Corpodotexto"/>
+        <w:ind w:left="461" w:hanging="0"/>
+        <w:rPr/>
       </w:pPr>
       <w:r>
         <w:rPr>
@@ -624,25 +642,31 @@
     </w:p>
     <w:p>
       <w:pPr>
-        <w:pStyle w:val="Corpodetexto"/>
-        <w:spacing w:before="5"/>
+        <w:pStyle w:val="Corpodotexto"/>
+        <w:spacing w:before="5" w:after="0"/>
         <w:rPr>
           <w:sz w:val="33"/>
         </w:rPr>
       </w:pPr>
-    </w:p>
-    <w:p>
-      <w:pPr>
-        <w:pStyle w:val="PargrafodaLista"/>
+      <w:r>
+        <w:rPr>
+          <w:sz w:val="33"/>
+        </w:rPr>
+      </w:r>
+    </w:p>
+    <w:p>
+      <w:pPr>
+        <w:pStyle w:val="ListParagraph"/>
         <w:numPr>
           <w:ilvl w:val="0"/>
           <w:numId w:val="1"/>
         </w:numPr>
         <w:tabs>
-          <w:tab w:val="left" w:pos="822"/>
+          <w:tab w:val="clear" w:pos="720"/>
+          <w:tab w:val="left" w:pos="822" w:leader="none"/>
         </w:tabs>
-        <w:spacing w:line="288" w:lineRule="auto"/>
-        <w:ind w:right="361"/>
+        <w:spacing w:lineRule="auto" w:line="288"/>
+        <w:ind w:left="821" w:right="361" w:hanging="361"/>
         <w:jc w:val="both"/>
         <w:rPr>
           <w:sz w:val="24"/>
@@ -670,24 +694,30 @@
     </w:p>
     <w:p>
       <w:pPr>
-        <w:pStyle w:val="Corpodetexto"/>
-        <w:spacing w:before="6"/>
+        <w:pStyle w:val="Corpodotexto"/>
+        <w:spacing w:before="6" w:after="0"/>
         <w:rPr>
           <w:sz w:val="28"/>
         </w:rPr>
       </w:pPr>
-    </w:p>
-    <w:p>
-      <w:pPr>
-        <w:pStyle w:val="PargrafodaLista"/>
+      <w:r>
+        <w:rPr>
+          <w:sz w:val="28"/>
+        </w:rPr>
+      </w:r>
+    </w:p>
+    <w:p>
+      <w:pPr>
+        <w:pStyle w:val="ListParagraph"/>
         <w:numPr>
           <w:ilvl w:val="0"/>
           <w:numId w:val="1"/>
         </w:numPr>
         <w:tabs>
-          <w:tab w:val="left" w:pos="822"/>
+          <w:tab w:val="clear" w:pos="720"/>
+          <w:tab w:val="left" w:pos="822" w:leader="none"/>
         </w:tabs>
-        <w:spacing w:line="288" w:lineRule="auto"/>
+        <w:spacing w:lineRule="auto" w:line="288"/>
         <w:jc w:val="both"/>
         <w:rPr>
           <w:sz w:val="24"/>
@@ -723,42 +753,36 @@
         <w:rPr>
           <w:sz w:val="24"/>
         </w:rPr>
-        <w:t>Inicia-se, assim</w:t>
-      </w:r>
-      <w:r>
-        <w:rPr>
-          <w:rStyle w:val="Refdecomentrio"/>
-        </w:rPr>
-        <w:commentReference w:id="4"/>
-      </w:r>
-      <w:r>
-        <w:rPr>
-          <w:sz w:val="24"/>
-        </w:rPr>
-        <w:t>, o preparo da refeição solicitada.</w:t>
-      </w:r>
-    </w:p>
-    <w:p>
-      <w:pPr>
-        <w:pStyle w:val="Corpodetexto"/>
-        <w:spacing w:before="6"/>
+        <w:t>Inicia-se, assim, o preparo da refeição solicitada.</w:t>
+      </w:r>
+    </w:p>
+    <w:p>
+      <w:pPr>
+        <w:pStyle w:val="Corpodotexto"/>
+        <w:spacing w:before="6" w:after="0"/>
         <w:rPr>
           <w:sz w:val="28"/>
         </w:rPr>
       </w:pPr>
-    </w:p>
-    <w:p>
-      <w:pPr>
-        <w:pStyle w:val="PargrafodaLista"/>
+      <w:r>
+        <w:rPr>
+          <w:sz w:val="28"/>
+        </w:rPr>
+      </w:r>
+    </w:p>
+    <w:p>
+      <w:pPr>
+        <w:pStyle w:val="ListParagraph"/>
         <w:numPr>
           <w:ilvl w:val="0"/>
           <w:numId w:val="1"/>
         </w:numPr>
         <w:tabs>
-          <w:tab w:val="left" w:pos="822"/>
+          <w:tab w:val="clear" w:pos="720"/>
+          <w:tab w:val="left" w:pos="822" w:leader="none"/>
         </w:tabs>
-        <w:spacing w:line="288" w:lineRule="auto"/>
-        <w:ind w:right="490"/>
+        <w:spacing w:lineRule="auto" w:line="288"/>
+        <w:ind w:left="821" w:right="490" w:hanging="361"/>
         <w:rPr>
           <w:sz w:val="24"/>
         </w:rPr>
@@ -785,23 +809,33 @@
     </w:p>
     <w:p>
       <w:pPr>
-        <w:pStyle w:val="Corpodetexto"/>
-      </w:pPr>
-    </w:p>
-    <w:p>
-      <w:pPr>
-        <w:pStyle w:val="Corpodetexto"/>
-        <w:spacing w:before="3"/>
+        <w:pStyle w:val="Corpodotexto"/>
+        <w:rPr/>
+      </w:pPr>
+      <w:r>
+        <w:rPr/>
+      </w:r>
+    </w:p>
+    <w:p>
+      <w:pPr>
+        <w:pStyle w:val="Corpodotexto"/>
+        <w:spacing w:before="3" w:after="0"/>
         <w:rPr>
           <w:sz w:val="33"/>
         </w:rPr>
       </w:pPr>
-    </w:p>
-    <w:p>
-      <w:pPr>
-        <w:pStyle w:val="Corpodetexto"/>
-        <w:ind w:left="101"/>
+      <w:r>
+        <w:rPr>
+          <w:sz w:val="33"/>
+        </w:rPr>
+      </w:r>
+    </w:p>
+    <w:p>
+      <w:pPr>
+        <w:pStyle w:val="Corpodotexto"/>
+        <w:ind w:left="101" w:hanging="0"/>
         <w:jc w:val="both"/>
+        <w:rPr/>
       </w:pPr>
       <w:r>
         <w:rPr>
@@ -812,21 +846,28 @@
     </w:p>
     <w:p>
       <w:pPr>
-        <w:pStyle w:val="Corpodetexto"/>
-        <w:spacing w:before="5"/>
+        <w:pStyle w:val="Corpodotexto"/>
+        <w:spacing w:before="5" w:after="0"/>
         <w:rPr>
           <w:sz w:val="33"/>
         </w:rPr>
       </w:pPr>
-    </w:p>
-    <w:p>
-      <w:pPr>
-        <w:pStyle w:val="Corpodetexto"/>
-        <w:spacing w:line="288" w:lineRule="auto"/>
-        <w:ind w:left="101" w:right="361"/>
+      <w:r>
+        <w:rPr>
+          <w:sz w:val="33"/>
+        </w:rPr>
+      </w:r>
+    </w:p>
+    <w:p>
+      <w:pPr>
+        <w:pStyle w:val="Corpodotexto"/>
+        <w:spacing w:lineRule="auto" w:line="288"/>
+        <w:ind w:left="101" w:right="361" w:hanging="0"/>
         <w:jc w:val="both"/>
-      </w:pPr>
-      <w:r>
+        <w:rPr/>
+      </w:pPr>
+      <w:r>
+        <w:rPr/>
         <w:t xml:space="preserve">Uma das preocupações que nosso cliente relata é a falta de controle que ele possui sobre o caixa, pois este é controlado de forma manual. Essa falta de controle sobre o </w:t>
       </w:r>
       <w:r>
@@ -836,6 +877,7 @@
         <w:t xml:space="preserve">caixa </w:t>
       </w:r>
       <w:r>
+        <w:rPr/>
         <w:t xml:space="preserve">dificulta muito no momento em que é necessário fazer o balanço diário, já </w:t>
       </w:r>
       <w:r>
@@ -845,302 +887,344 @@
         <w:t xml:space="preserve">que, </w:t>
       </w:r>
       <w:r>
-        <w:t>atualmente</w:t>
-      </w:r>
-      <w:r>
-        <w:rPr>
-          <w:rStyle w:val="Refdecomentrio"/>
-        </w:rPr>
-        <w:commentReference w:id="5"/>
-      </w:r>
-      <w:r>
-        <w:t>,</w:t>
-      </w:r>
-      <w:r>
+        <w:rPr/>
+        <w:t>atualmente, para fazer isso, o cliente soma comanda por comanda até obter o resultado do balanço. Um processo muito demorado e suscetível a falhas.</w:t>
+      </w:r>
+    </w:p>
+    <w:p>
+      <w:pPr>
+        <w:pStyle w:val="Corpodotexto"/>
+        <w:spacing w:before="4" w:after="0"/>
+        <w:rPr>
+          <w:sz w:val="28"/>
+        </w:rPr>
+      </w:pPr>
+      <w:r>
+        <w:rPr>
+          <w:sz w:val="28"/>
+        </w:rPr>
+      </w:r>
+    </w:p>
+    <w:p>
+      <w:pPr>
+        <w:pStyle w:val="Corpodotexto"/>
+        <w:spacing w:lineRule="auto" w:line="288"/>
+        <w:ind w:left="101" w:right="361" w:hanging="0"/>
+        <w:jc w:val="both"/>
+        <w:rPr/>
+      </w:pPr>
+      <w:r>
+        <w:rPr/>
+        <w:t xml:space="preserve">Outro problema apontado diz respeito ao controle de estoque do dia, já que as </w:t>
+      </w:r>
+      <w:r>
+        <w:rPr>
+          <w:spacing w:val="-9"/>
+        </w:rPr>
+        <w:t xml:space="preserve">já </w:t>
+      </w:r>
+      <w:r>
+        <w:rPr/>
+        <w:t xml:space="preserve">referidas comandas de papel são a única forma de controle que o cliente possui. </w:t>
+      </w:r>
+      <w:r>
+        <w:rPr>
+          <w:spacing w:val="-3"/>
+        </w:rPr>
+        <w:t xml:space="preserve">Assim, </w:t>
+      </w:r>
+      <w:r>
+        <w:rPr/>
+        <w:t>acabam por ocorrer alguns enganos quanto ao estoque, como por exemplo, o atendente nem sempre sabe quais ingredientes estão disponiveis para o preparo de pratos e possivel que ele faça uma venda de um prato que não pode ser preparado por falta de ingredientes.</w:t>
+      </w:r>
+    </w:p>
+    <w:p>
+      <w:pPr>
+        <w:pStyle w:val="Corpodotexto"/>
+        <w:spacing w:before="4" w:after="0"/>
+        <w:rPr>
+          <w:sz w:val="28"/>
+        </w:rPr>
+      </w:pPr>
+      <w:r>
+        <w:rPr>
+          <w:sz w:val="28"/>
+        </w:rPr>
+      </w:r>
+    </w:p>
+    <w:p>
+      <w:pPr>
+        <w:pStyle w:val="Corpodotexto"/>
+        <w:spacing w:lineRule="auto" w:line="288"/>
+        <w:ind w:left="101" w:right="373" w:hanging="0"/>
+        <w:jc w:val="both"/>
+        <w:rPr/>
+      </w:pPr>
+      <w:r>
+        <w:rPr/>
+        <w:t>Nesse sentido, a automatização permitirá agregar várias funcionalidades à solução das questões oriundas dos processos que atualmente não são automatizados.</w:t>
+      </w:r>
+    </w:p>
+    <w:p>
+      <w:pPr>
+        <w:pStyle w:val="Corpodotexto"/>
+        <w:spacing w:before="6" w:after="0"/>
+        <w:rPr>
+          <w:sz w:val="28"/>
+        </w:rPr>
+      </w:pPr>
+      <w:r>
+        <w:rPr>
+          <w:sz w:val="28"/>
+        </w:rPr>
+      </w:r>
+    </w:p>
+    <w:p>
+      <w:pPr>
+        <w:sectPr>
+          <w:type w:val="nextPage"/>
+          <w:pgSz w:w="11920" w:h="16860"/>
+          <w:pgMar w:left="1600" w:right="1340" w:header="0" w:top="1600" w:footer="0" w:bottom="280" w:gutter="0"/>
+          <w:pgNumType w:fmt="decimal"/>
+          <w:formProt w:val="false"/>
+          <w:textDirection w:val="lrTb"/>
+          <w:docGrid w:type="default" w:linePitch="100" w:charSpace="4096"/>
+        </w:sectPr>
+        <w:pStyle w:val="Corpodotexto"/>
+        <w:spacing w:lineRule="auto" w:line="288" w:before="1" w:after="0"/>
+        <w:ind w:left="101" w:right="362" w:hanging="0"/>
+        <w:jc w:val="both"/>
+        <w:rPr/>
+      </w:pPr>
+      <w:r>
+        <w:rPr/>
+        <w:t xml:space="preserve">Com foco em facilidade de uso, a automatização possibilitará que o nosso cliente </w:t>
+      </w:r>
+      <w:r>
+        <w:rPr>
+          <w:spacing w:val="-4"/>
+        </w:rPr>
+        <w:t>tenha</w:t>
+      </w:r>
+      <w:r>
+        <w:rPr>
+          <w:spacing w:val="52"/>
+        </w:rPr>
         <w:t xml:space="preserve"> </w:t>
       </w:r>
       <w:r>
-        <w:t>para fazer isso, o cliente soma comanda por comanda até obter o resultado do balanço. Um processo muito demorado e suscetível a falhas.</w:t>
-      </w:r>
-    </w:p>
-    <w:p>
-      <w:pPr>
-        <w:pStyle w:val="Corpodetexto"/>
-        <w:spacing w:before="4"/>
-        <w:rPr>
-          <w:sz w:val="28"/>
-        </w:rPr>
-      </w:pPr>
-    </w:p>
-    <w:p>
-      <w:pPr>
-        <w:pStyle w:val="Corpodetexto"/>
-        <w:spacing w:line="288" w:lineRule="auto"/>
-        <w:ind w:left="101" w:right="361"/>
-        <w:jc w:val="both"/>
-      </w:pPr>
-      <w:r>
-        <w:t xml:space="preserve">Outro problema apontado diz respeito ao controle de estoque do dia, já que as </w:t>
-      </w:r>
-      <w:r>
-        <w:rPr>
-          <w:spacing w:val="-9"/>
-        </w:rPr>
-        <w:t xml:space="preserve">já </w:t>
-      </w:r>
-      <w:r>
-        <w:t xml:space="preserve">referidas comandas de papel são a única forma de controle que o cliente possui. </w:t>
+        <w:rPr/>
+        <w:t xml:space="preserve">uma total visão de seu negócio de forma simplificada e com poucos cliques. O acesso </w:t>
+      </w:r>
+      <w:r>
+        <w:rPr>
+          <w:spacing w:val="-15"/>
+        </w:rPr>
+        <w:t xml:space="preserve">a </w:t>
+      </w:r>
+      <w:r>
+        <w:rPr/>
+        <w:t xml:space="preserve">relatórios de vendas diários e visualização do estoque atual de produtos será </w:t>
       </w:r>
       <w:r>
         <w:rPr>
           <w:spacing w:val="-3"/>
         </w:rPr>
-        <w:t xml:space="preserve">Assim, </w:t>
-      </w:r>
-      <w:r>
-        <w:t xml:space="preserve">acabam por ocorrer alguns enganos quanto ao estoque, como por exemplo, </w:t>
-      </w:r>
-      <w:r>
-        <w:t>o atendente nem sempre sabe quais ingredientes estão disponiveis para o preparo de pratos e possivel que ele faça uma venda de um prato que não pode ser preparado por falta de ingredientes.</w:t>
-      </w:r>
-    </w:p>
-    <w:p>
-      <w:pPr>
-        <w:pStyle w:val="Corpodetexto"/>
-        <w:spacing w:before="4"/>
-        <w:rPr>
-          <w:sz w:val="28"/>
-        </w:rPr>
-      </w:pPr>
-    </w:p>
-    <w:p>
-      <w:pPr>
-        <w:pStyle w:val="Corpodetexto"/>
-        <w:spacing w:line="288" w:lineRule="auto"/>
-        <w:ind w:left="101" w:right="373"/>
-        <w:jc w:val="both"/>
-      </w:pPr>
-      <w:r>
-        <w:t>Nesse sentido, a automatização permitirá agregar várias funcionalidades à solução das questões oriundas dos processos que atualmente não são automatizados.</w:t>
-      </w:r>
-    </w:p>
-    <w:p>
-      <w:pPr>
-        <w:pStyle w:val="Corpodetexto"/>
-        <w:spacing w:before="6"/>
-        <w:rPr>
-          <w:sz w:val="28"/>
-        </w:rPr>
-      </w:pPr>
-    </w:p>
-    <w:p>
-      <w:pPr>
-        <w:pStyle w:val="Corpodetexto"/>
-        <w:spacing w:before="1" w:line="288" w:lineRule="auto"/>
-        <w:ind w:left="101" w:right="362"/>
-        <w:jc w:val="both"/>
-      </w:pPr>
-      <w:r>
-        <w:t>Com foco em facilidade de uso, a automatização possibilitará que</w:t>
-      </w:r>
-      <w:r>
-        <w:t xml:space="preserve"> o</w:t>
-      </w:r>
-      <w:commentRangeStart w:id="6"/>
-      <w:r>
-        <w:t xml:space="preserve"> </w:t>
-      </w:r>
-      <w:commentRangeEnd w:id="6"/>
-      <w:r>
-        <w:rPr>
-          <w:rStyle w:val="Refdecomentrio"/>
-        </w:rPr>
-        <w:commentReference w:id="6"/>
-      </w:r>
-      <w:r>
-        <w:t xml:space="preserve">nosso cliente </w:t>
-      </w:r>
-      <w:r>
-        <w:rPr>
-          <w:spacing w:val="-4"/>
-        </w:rPr>
-        <w:t>tenha</w:t>
-      </w:r>
-      <w:r>
-        <w:rPr>
-          <w:spacing w:val="52"/>
-        </w:rPr>
-        <w:t xml:space="preserve"> </w:t>
-      </w:r>
-      <w:r>
-        <w:t xml:space="preserve">uma total visão de seu negócio de forma simplificada e com poucos cliques. O acesso </w:t>
-      </w:r>
-      <w:r>
-        <w:rPr>
-          <w:spacing w:val="-15"/>
-        </w:rPr>
-        <w:t xml:space="preserve">a </w:t>
-      </w:r>
-      <w:r>
-        <w:t xml:space="preserve">relatórios de vendas diários e visualização do estoque atual de produtos será </w:t>
-      </w:r>
-      <w:r>
-        <w:rPr>
-          <w:spacing w:val="-3"/>
-        </w:rPr>
         <w:t xml:space="preserve">feito </w:t>
       </w:r>
       <w:r>
+        <w:rPr/>
         <w:t>diretamente no caixa, no momento do pedido.</w:t>
       </w:r>
     </w:p>
     <w:p>
       <w:pPr>
-        <w:spacing w:line="288" w:lineRule="auto"/>
-        <w:jc w:val="both"/>
-        <w:sectPr>
-          <w:pgSz w:w="11920" w:h="16860"/>
-          <w:pgMar w:top="1600" w:right="1340" w:bottom="280" w:left="1600" w:header="720" w:footer="720" w:gutter="0"/>
-          <w:cols w:space="720"/>
-        </w:sectPr>
-      </w:pPr>
-    </w:p>
-    <w:p>
-      <w:pPr>
-        <w:pStyle w:val="Corpodetexto"/>
+        <w:pStyle w:val="Corpodotexto"/>
         <w:rPr>
           <w:sz w:val="20"/>
         </w:rPr>
       </w:pPr>
-    </w:p>
-    <w:p>
-      <w:pPr>
-        <w:pStyle w:val="Corpodetexto"/>
+      <w:r>
         <w:rPr>
           <w:sz w:val="20"/>
         </w:rPr>
-      </w:pPr>
-    </w:p>
-    <w:p>
-      <w:pPr>
-        <w:pStyle w:val="Corpodetexto"/>
+      </w:r>
+    </w:p>
+    <w:p>
+      <w:pPr>
+        <w:pStyle w:val="Corpodotexto"/>
         <w:rPr>
           <w:sz w:val="20"/>
         </w:rPr>
       </w:pPr>
-    </w:p>
-    <w:p>
-      <w:pPr>
-        <w:pStyle w:val="Corpodetexto"/>
+      <w:r>
         <w:rPr>
           <w:sz w:val="20"/>
         </w:rPr>
-      </w:pPr>
-    </w:p>
-    <w:p>
-      <w:pPr>
-        <w:pStyle w:val="Corpodetexto"/>
+      </w:r>
+    </w:p>
+    <w:p>
+      <w:pPr>
+        <w:pStyle w:val="Corpodotexto"/>
         <w:rPr>
           <w:sz w:val="20"/>
         </w:rPr>
       </w:pPr>
-    </w:p>
-    <w:p>
-      <w:pPr>
-        <w:pStyle w:val="Corpodetexto"/>
+      <w:r>
         <w:rPr>
           <w:sz w:val="20"/>
         </w:rPr>
-      </w:pPr>
-    </w:p>
-    <w:p>
-      <w:pPr>
-        <w:pStyle w:val="Corpodetexto"/>
+      </w:r>
+    </w:p>
+    <w:p>
+      <w:pPr>
+        <w:pStyle w:val="Corpodotexto"/>
         <w:rPr>
           <w:sz w:val="20"/>
         </w:rPr>
       </w:pPr>
-    </w:p>
-    <w:p>
-      <w:pPr>
-        <w:pStyle w:val="Corpodetexto"/>
+      <w:r>
         <w:rPr>
           <w:sz w:val="20"/>
         </w:rPr>
-      </w:pPr>
-    </w:p>
-    <w:p>
-      <w:pPr>
-        <w:pStyle w:val="Corpodetexto"/>
+      </w:r>
+    </w:p>
+    <w:p>
+      <w:pPr>
+        <w:pStyle w:val="Corpodotexto"/>
         <w:rPr>
           <w:sz w:val="20"/>
         </w:rPr>
       </w:pPr>
-    </w:p>
-    <w:p>
-      <w:pPr>
-        <w:pStyle w:val="Corpodetexto"/>
+      <w:r>
         <w:rPr>
           <w:sz w:val="20"/>
         </w:rPr>
-      </w:pPr>
-    </w:p>
-    <w:p>
-      <w:pPr>
-        <w:pStyle w:val="Corpodetexto"/>
-        <w:spacing w:before="9"/>
+      </w:r>
+    </w:p>
+    <w:p>
+      <w:pPr>
+        <w:pStyle w:val="Corpodotexto"/>
+        <w:rPr>
+          <w:sz w:val="20"/>
+        </w:rPr>
+      </w:pPr>
+      <w:r>
+        <w:rPr>
+          <w:sz w:val="20"/>
+        </w:rPr>
+      </w:r>
+    </w:p>
+    <w:p>
+      <w:pPr>
+        <w:pStyle w:val="Corpodotexto"/>
+        <w:rPr>
+          <w:sz w:val="20"/>
+        </w:rPr>
+      </w:pPr>
+      <w:r>
+        <w:rPr>
+          <w:sz w:val="20"/>
+        </w:rPr>
+      </w:r>
+    </w:p>
+    <w:p>
+      <w:pPr>
+        <w:pStyle w:val="Corpodotexto"/>
+        <w:rPr>
+          <w:sz w:val="20"/>
+        </w:rPr>
+      </w:pPr>
+      <w:r>
+        <w:rPr>
+          <w:sz w:val="20"/>
+        </w:rPr>
+      </w:r>
+    </w:p>
+    <w:p>
+      <w:pPr>
+        <w:pStyle w:val="Corpodotexto"/>
+        <w:rPr>
+          <w:sz w:val="20"/>
+        </w:rPr>
+      </w:pPr>
+      <w:r>
+        <w:rPr>
+          <w:sz w:val="20"/>
+        </w:rPr>
+      </w:r>
+    </w:p>
+    <w:p>
+      <w:pPr>
+        <w:pStyle w:val="Corpodotexto"/>
+        <w:rPr>
+          <w:sz w:val="20"/>
+        </w:rPr>
+      </w:pPr>
+      <w:r>
+        <w:rPr>
+          <w:sz w:val="20"/>
+        </w:rPr>
+      </w:r>
+    </w:p>
+    <w:p>
+      <w:pPr>
+        <w:pStyle w:val="Corpodotexto"/>
+        <w:spacing w:before="9" w:after="0"/>
         <w:rPr>
           <w:sz w:val="26"/>
         </w:rPr>
       </w:pPr>
-    </w:p>
-    <w:p>
-      <w:pPr>
-        <w:spacing w:before="45" w:line="612" w:lineRule="auto"/>
-        <w:ind w:left="101" w:right="745"/>
-      </w:pPr>
-      <w:r>
-        <w:t xml:space="preserve">Para o </w:t>
-      </w:r>
-      <w:r>
-        <w:t xml:space="preserve">desenvolvimento </w:t>
-      </w:r>
-      <w:r>
-        <w:rPr>
-          <w:rStyle w:val="Refdecomentrio"/>
-        </w:rPr>
-        <w:commentReference w:id="7"/>
-      </w:r>
-      <w:r>
-        <w:t>teremos</w:t>
-      </w:r>
-      <w:r>
-        <w:t xml:space="preserve"> os seguintes stakeholders: </w:t>
-      </w:r>
-    </w:p>
-    <w:p>
-      <w:pPr>
-        <w:spacing w:before="45" w:line="612" w:lineRule="auto"/>
-        <w:ind w:left="101" w:right="745"/>
-      </w:pPr>
-      <w:r>
+      <w:r>
+        <w:rPr>
+          <w:sz w:val="26"/>
+        </w:rPr>
+      </w:r>
+    </w:p>
+    <w:p>
+      <w:pPr>
+        <w:pStyle w:val="Normal"/>
+        <w:spacing w:lineRule="auto" w:line="612" w:before="45" w:after="0"/>
+        <w:ind w:left="101" w:right="745" w:hanging="0"/>
+        <w:rPr/>
+      </w:pPr>
+      <w:r>
+        <w:rPr/>
+        <w:t xml:space="preserve">Para o desenvolvimento teremos os seguintes stakeholders: </w:t>
+      </w:r>
+    </w:p>
+    <w:p>
+      <w:pPr>
+        <w:pStyle w:val="Normal"/>
+        <w:spacing w:lineRule="auto" w:line="612" w:before="45" w:after="0"/>
+        <w:ind w:left="101" w:right="745" w:hanging="0"/>
+        <w:rPr/>
+      </w:pPr>
+      <w:r>
+        <w:rPr/>
         <w:t>Equipe de Desenvolvimento:</w:t>
       </w:r>
     </w:p>
     <w:p>
       <w:pPr>
-        <w:pStyle w:val="Corpodetexto"/>
-        <w:spacing w:before="9"/>
+        <w:pStyle w:val="Corpodotexto"/>
+        <w:spacing w:before="9" w:after="0"/>
         <w:rPr>
           <w:sz w:val="25"/>
         </w:rPr>
       </w:pPr>
+      <w:r>
+        <w:rPr>
+          <w:sz w:val="25"/>
+        </w:rPr>
+      </w:r>
     </w:p>
     <w:tbl>
       <w:tblPr>
         <w:tblStyle w:val="TableNormal"/>
-        <w:tblW w:w="0" w:type="auto"/>
+        <w:tblW w:w="8392" w:type="dxa"/>
         <w:jc w:val="center"/>
+        <w:tblInd w:w="0" w:type="dxa"/>
         <w:tblBorders>
           <w:top w:val="single" w:sz="8" w:space="0" w:color="FF9900"/>
           <w:left w:val="single" w:sz="8" w:space="0" w:color="FF9900"/>
@@ -1149,30 +1233,42 @@
           <w:insideH w:val="single" w:sz="8" w:space="0" w:color="FF9900"/>
           <w:insideV w:val="single" w:sz="8" w:space="0" w:color="FF9900"/>
         </w:tblBorders>
-        <w:tblLayout w:type="fixed"/>
-        <w:tblLook w:val="01E0" w:firstRow="1" w:lastRow="1" w:firstColumn="1" w:lastColumn="1" w:noHBand="0" w:noVBand="0"/>
+        <w:tblCellMar>
+          <w:top w:w="0" w:type="dxa"/>
+          <w:left w:w="108" w:type="dxa"/>
+          <w:bottom w:w="0" w:type="dxa"/>
+          <w:right w:w="108" w:type="dxa"/>
+        </w:tblCellMar>
+        <w:tblLook w:noVBand="0" w:val="01e0" w:noHBand="0" w:lastColumn="1" w:firstColumn="1" w:lastRow="1" w:firstRow="1"/>
       </w:tblPr>
       <w:tblGrid>
-        <w:gridCol w:w="2116"/>
-        <w:gridCol w:w="1276"/>
-        <w:gridCol w:w="3409"/>
+        <w:gridCol w:w="2115"/>
+        <w:gridCol w:w="1277"/>
+        <w:gridCol w:w="3408"/>
         <w:gridCol w:w="1591"/>
       </w:tblGrid>
       <w:tr>
         <w:trPr>
-          <w:trHeight w:val="385"/>
-          <w:jc w:val="center"/>
+          <w:trHeight w:val="385" w:hRule="atLeast"/>
         </w:trPr>
         <w:tc>
           <w:tcPr>
-            <w:tcW w:w="2116" w:type="dxa"/>
-            <w:shd w:val="clear" w:color="auto" w:fill="F9CB9C"/>
+            <w:tcW w:w="2115" w:type="dxa"/>
+            <w:tcBorders>
+              <w:top w:val="single" w:sz="8" w:space="0" w:color="FF9900"/>
+              <w:left w:val="single" w:sz="8" w:space="0" w:color="FF9900"/>
+              <w:bottom w:val="single" w:sz="8" w:space="0" w:color="FF9900"/>
+              <w:right w:val="single" w:sz="8" w:space="0" w:color="FF9900"/>
+              <w:insideH w:val="single" w:sz="8" w:space="0" w:color="FF9900"/>
+              <w:insideV w:val="single" w:sz="8" w:space="0" w:color="FF9900"/>
+            </w:tcBorders>
+            <w:shd w:color="auto" w:fill="F9CB9C" w:val="clear"/>
           </w:tcPr>
           <w:p>
             <w:pPr>
               <w:pStyle w:val="TableParagraph"/>
-              <w:spacing w:before="81"/>
-              <w:ind w:left="291" w:right="291"/>
+              <w:spacing w:before="81" w:after="0"/>
+              <w:ind w:left="291" w:right="291" w:hanging="0"/>
               <w:rPr>
                 <w:sz w:val="20"/>
               </w:rPr>
@@ -1187,14 +1283,22 @@
         </w:tc>
         <w:tc>
           <w:tcPr>
-            <w:tcW w:w="1276" w:type="dxa"/>
-            <w:shd w:val="clear" w:color="auto" w:fill="F9CB9C"/>
+            <w:tcW w:w="1277" w:type="dxa"/>
+            <w:tcBorders>
+              <w:top w:val="single" w:sz="8" w:space="0" w:color="FF9900"/>
+              <w:left w:val="single" w:sz="8" w:space="0" w:color="FF9900"/>
+              <w:bottom w:val="single" w:sz="8" w:space="0" w:color="FF9900"/>
+              <w:right w:val="single" w:sz="8" w:space="0" w:color="FF9900"/>
+              <w:insideH w:val="single" w:sz="8" w:space="0" w:color="FF9900"/>
+              <w:insideV w:val="single" w:sz="8" w:space="0" w:color="FF9900"/>
+            </w:tcBorders>
+            <w:shd w:color="auto" w:fill="F9CB9C" w:val="clear"/>
           </w:tcPr>
           <w:p>
             <w:pPr>
               <w:pStyle w:val="TableParagraph"/>
-              <w:spacing w:before="81"/>
-              <w:ind w:left="201" w:right="199"/>
+              <w:spacing w:before="81" w:after="0"/>
+              <w:ind w:left="201" w:right="199" w:hanging="0"/>
               <w:rPr>
                 <w:sz w:val="20"/>
               </w:rPr>
@@ -1209,14 +1313,22 @@
         </w:tc>
         <w:tc>
           <w:tcPr>
-            <w:tcW w:w="3409" w:type="dxa"/>
-            <w:shd w:val="clear" w:color="auto" w:fill="F9CB9C"/>
+            <w:tcW w:w="3408" w:type="dxa"/>
+            <w:tcBorders>
+              <w:top w:val="single" w:sz="8" w:space="0" w:color="FF9900"/>
+              <w:left w:val="single" w:sz="8" w:space="0" w:color="FF9900"/>
+              <w:bottom w:val="single" w:sz="8" w:space="0" w:color="FF9900"/>
+              <w:right w:val="single" w:sz="8" w:space="0" w:color="FF9900"/>
+              <w:insideH w:val="single" w:sz="8" w:space="0" w:color="FF9900"/>
+              <w:insideV w:val="single" w:sz="8" w:space="0" w:color="FF9900"/>
+            </w:tcBorders>
+            <w:shd w:color="auto" w:fill="F9CB9C" w:val="clear"/>
           </w:tcPr>
           <w:p>
             <w:pPr>
               <w:pStyle w:val="TableParagraph"/>
-              <w:spacing w:before="81"/>
-              <w:ind w:left="1447" w:right="1461"/>
+              <w:spacing w:before="81" w:after="0"/>
+              <w:ind w:left="1447" w:right="1461" w:hanging="0"/>
               <w:rPr>
                 <w:sz w:val="20"/>
               </w:rPr>
@@ -1232,13 +1344,21 @@
         <w:tc>
           <w:tcPr>
             <w:tcW w:w="1591" w:type="dxa"/>
-            <w:shd w:val="clear" w:color="auto" w:fill="F9CB9C"/>
+            <w:tcBorders>
+              <w:top w:val="single" w:sz="8" w:space="0" w:color="FF9900"/>
+              <w:left w:val="single" w:sz="8" w:space="0" w:color="FF9900"/>
+              <w:bottom w:val="single" w:sz="8" w:space="0" w:color="FF9900"/>
+              <w:right w:val="single" w:sz="8" w:space="0" w:color="FF9900"/>
+              <w:insideH w:val="single" w:sz="8" w:space="0" w:color="FF9900"/>
+              <w:insideV w:val="single" w:sz="8" w:space="0" w:color="FF9900"/>
+            </w:tcBorders>
+            <w:shd w:color="auto" w:fill="F9CB9C" w:val="clear"/>
           </w:tcPr>
           <w:p>
             <w:pPr>
               <w:pStyle w:val="TableParagraph"/>
-              <w:spacing w:before="81"/>
-              <w:ind w:right="82"/>
+              <w:spacing w:before="81" w:after="0"/>
+              <w:ind w:left="81" w:right="82" w:hanging="0"/>
               <w:rPr>
                 <w:sz w:val="20"/>
               </w:rPr>
@@ -1254,17 +1374,27 @@
       </w:tr>
       <w:tr>
         <w:trPr>
-          <w:trHeight w:val="685"/>
-          <w:jc w:val="center"/>
+          <w:trHeight w:val="685" w:hRule="atLeast"/>
         </w:trPr>
         <w:tc>
           <w:tcPr>
-            <w:tcW w:w="2116" w:type="dxa"/>
+            <w:tcW w:w="2115" w:type="dxa"/>
+            <w:tcBorders>
+              <w:top w:val="single" w:sz="8" w:space="0" w:color="FF9900"/>
+              <w:left w:val="single" w:sz="8" w:space="0" w:color="FF9900"/>
+              <w:bottom w:val="single" w:sz="8" w:space="0" w:color="FF9900"/>
+              <w:right w:val="single" w:sz="8" w:space="0" w:color="FF9900"/>
+              <w:insideH w:val="single" w:sz="8" w:space="0" w:color="FF9900"/>
+              <w:insideV w:val="single" w:sz="8" w:space="0" w:color="FF9900"/>
+            </w:tcBorders>
+            <w:shd w:fill="auto" w:val="clear"/>
           </w:tcPr>
           <w:p>
             <w:pPr>
               <w:pStyle w:val="TableParagraph"/>
-              <w:ind w:left="291" w:right="311"/>
+              <w:spacing w:before="111" w:after="0"/>
+              <w:ind w:left="291" w:right="311" w:hanging="0"/>
+              <w:rPr/>
             </w:pPr>
             <w:r>
               <w:rPr>
@@ -1276,12 +1406,22 @@
         </w:tc>
         <w:tc>
           <w:tcPr>
-            <w:tcW w:w="1276" w:type="dxa"/>
+            <w:tcW w:w="1277" w:type="dxa"/>
+            <w:tcBorders>
+              <w:top w:val="single" w:sz="8" w:space="0" w:color="FF9900"/>
+              <w:left w:val="single" w:sz="8" w:space="0" w:color="FF9900"/>
+              <w:bottom w:val="single" w:sz="8" w:space="0" w:color="FF9900"/>
+              <w:right w:val="single" w:sz="8" w:space="0" w:color="FF9900"/>
+              <w:insideH w:val="single" w:sz="8" w:space="0" w:color="FF9900"/>
+              <w:insideV w:val="single" w:sz="8" w:space="0" w:color="FF9900"/>
+            </w:tcBorders>
+            <w:shd w:fill="auto" w:val="clear"/>
           </w:tcPr>
           <w:p>
             <w:pPr>
               <w:pStyle w:val="TableParagraph"/>
-              <w:ind w:left="201" w:right="224"/>
+              <w:spacing w:before="111" w:after="0"/>
+              <w:ind w:left="201" w:right="224" w:hanging="0"/>
               <w:rPr>
                 <w:sz w:val="20"/>
               </w:rPr>
@@ -1290,38 +1430,40 @@
               <w:rPr>
                 <w:sz w:val="20"/>
               </w:rPr>
-              <w:t>180</w:t>
-            </w:r>
-            <w:r>
-              <w:rPr>
-                <w:sz w:val="20"/>
-              </w:rPr>
-              <w:t>2033</w:t>
+              <w:t>1802033</w:t>
             </w:r>
           </w:p>
         </w:tc>
         <w:tc>
           <w:tcPr>
-            <w:tcW w:w="3409" w:type="dxa"/>
+            <w:tcW w:w="3408" w:type="dxa"/>
+            <w:tcBorders>
+              <w:top w:val="single" w:sz="8" w:space="0" w:color="FF9900"/>
+              <w:left w:val="single" w:sz="8" w:space="0" w:color="FF9900"/>
+              <w:bottom w:val="single" w:sz="8" w:space="0" w:color="FF9900"/>
+              <w:right w:val="single" w:sz="8" w:space="0" w:color="FF9900"/>
+              <w:insideH w:val="single" w:sz="8" w:space="0" w:color="FF9900"/>
+              <w:insideV w:val="single" w:sz="8" w:space="0" w:color="FF9900"/>
+            </w:tcBorders>
+            <w:shd w:fill="auto" w:val="clear"/>
           </w:tcPr>
           <w:p>
             <w:pPr>
               <w:pStyle w:val="TableParagraph"/>
-              <w:spacing w:before="131" w:line="254" w:lineRule="auto"/>
-              <w:ind w:left="685" w:hanging="586"/>
+              <w:spacing w:lineRule="auto" w:line="252" w:before="131" w:after="0"/>
+              <w:ind w:left="685" w:right="13" w:hanging="586"/>
               <w:jc w:val="left"/>
-              <w:rPr>
-                <w:rFonts w:ascii="Courier New"/>
-                <w:sz w:val="20"/>
-              </w:rPr>
+              <w:rPr/>
             </w:pPr>
             <w:r>
+              <w:rPr/>
               <w:t>bruna.oliveira</w:t>
             </w:r>
-            <w:hyperlink r:id="rId7">
+            <w:hyperlink r:id="rId2">
               <w:r>
                 <w:rPr>
-                  <w:rFonts w:ascii="Courier New"/>
+                  <w:rStyle w:val="ListLabel19"/>
+                  <w:rFonts w:ascii="Courier New" w:hAnsi="Courier New"/>
                   <w:sz w:val="20"/>
                 </w:rPr>
                 <w:t>@aluno.facul</w:t>
@@ -1329,7 +1471,7 @@
             </w:hyperlink>
             <w:r>
               <w:rPr>
-                <w:rFonts w:ascii="Courier New"/>
+                <w:rFonts w:ascii="Courier New" w:hAnsi="Courier New"/>
                 <w:sz w:val="20"/>
               </w:rPr>
               <w:t xml:space="preserve"> dadeimpacta.com.br</w:t>
@@ -1339,11 +1481,21 @@
         <w:tc>
           <w:tcPr>
             <w:tcW w:w="1591" w:type="dxa"/>
+            <w:tcBorders>
+              <w:top w:val="single" w:sz="8" w:space="0" w:color="FF9900"/>
+              <w:left w:val="single" w:sz="8" w:space="0" w:color="FF9900"/>
+              <w:bottom w:val="single" w:sz="8" w:space="0" w:color="FF9900"/>
+              <w:right w:val="single" w:sz="8" w:space="0" w:color="FF9900"/>
+              <w:insideH w:val="single" w:sz="8" w:space="0" w:color="FF9900"/>
+              <w:insideV w:val="single" w:sz="8" w:space="0" w:color="FF9900"/>
+            </w:tcBorders>
+            <w:shd w:fill="auto" w:val="clear"/>
           </w:tcPr>
           <w:p>
             <w:pPr>
               <w:pStyle w:val="TableParagraph"/>
-              <w:ind w:right="100"/>
+              <w:spacing w:before="111" w:after="0"/>
+              <w:ind w:left="81" w:right="100" w:hanging="0"/>
               <w:rPr>
                 <w:sz w:val="20"/>
               </w:rPr>
@@ -1352,42 +1504,33 @@
               <w:rPr>
                 <w:sz w:val="20"/>
               </w:rPr>
-              <w:t>(11) 9</w:t>
-            </w:r>
-            <w:r>
-              <w:rPr>
-                <w:sz w:val="20"/>
-              </w:rPr>
-              <w:t>9128</w:t>
-            </w:r>
-            <w:r>
-              <w:rPr>
-                <w:sz w:val="20"/>
-              </w:rPr>
-              <w:t>-</w:t>
-            </w:r>
-            <w:r>
-              <w:rPr>
-                <w:sz w:val="20"/>
-              </w:rPr>
-              <w:t>4216</w:t>
+              <w:t>(11) 99128-4216</w:t>
             </w:r>
           </w:p>
         </w:tc>
       </w:tr>
       <w:tr>
         <w:trPr>
-          <w:trHeight w:val="685"/>
-          <w:jc w:val="center"/>
+          <w:trHeight w:val="685" w:hRule="atLeast"/>
         </w:trPr>
         <w:tc>
           <w:tcPr>
-            <w:tcW w:w="2116" w:type="dxa"/>
+            <w:tcW w:w="2115" w:type="dxa"/>
+            <w:tcBorders>
+              <w:top w:val="single" w:sz="8" w:space="0" w:color="FF9900"/>
+              <w:left w:val="single" w:sz="8" w:space="0" w:color="FF9900"/>
+              <w:bottom w:val="single" w:sz="8" w:space="0" w:color="FF9900"/>
+              <w:right w:val="single" w:sz="8" w:space="0" w:color="FF9900"/>
+              <w:insideH w:val="single" w:sz="8" w:space="0" w:color="FF9900"/>
+              <w:insideV w:val="single" w:sz="8" w:space="0" w:color="FF9900"/>
+            </w:tcBorders>
+            <w:shd w:fill="auto" w:val="clear"/>
           </w:tcPr>
           <w:p>
             <w:pPr>
               <w:pStyle w:val="TableParagraph"/>
-              <w:ind w:left="282" w:right="311"/>
+              <w:spacing w:before="111" w:after="0"/>
+              <w:ind w:left="282" w:right="311" w:hanging="0"/>
               <w:rPr>
                 <w:sz w:val="20"/>
               </w:rPr>
@@ -1402,12 +1545,22 @@
         </w:tc>
         <w:tc>
           <w:tcPr>
-            <w:tcW w:w="1276" w:type="dxa"/>
+            <w:tcW w:w="1277" w:type="dxa"/>
+            <w:tcBorders>
+              <w:top w:val="single" w:sz="8" w:space="0" w:color="FF9900"/>
+              <w:left w:val="single" w:sz="8" w:space="0" w:color="FF9900"/>
+              <w:bottom w:val="single" w:sz="8" w:space="0" w:color="FF9900"/>
+              <w:right w:val="single" w:sz="8" w:space="0" w:color="FF9900"/>
+              <w:insideH w:val="single" w:sz="8" w:space="0" w:color="FF9900"/>
+              <w:insideV w:val="single" w:sz="8" w:space="0" w:color="FF9900"/>
+            </w:tcBorders>
+            <w:shd w:fill="auto" w:val="clear"/>
           </w:tcPr>
           <w:p>
             <w:pPr>
               <w:pStyle w:val="TableParagraph"/>
-              <w:ind w:left="201" w:right="224"/>
+              <w:spacing w:before="111" w:after="0"/>
+              <w:ind w:left="201" w:right="224" w:hanging="0"/>
               <w:rPr>
                 <w:sz w:val="20"/>
               </w:rPr>
@@ -1422,23 +1575,30 @@
         </w:tc>
         <w:tc>
           <w:tcPr>
-            <w:tcW w:w="3409" w:type="dxa"/>
+            <w:tcW w:w="3408" w:type="dxa"/>
+            <w:tcBorders>
+              <w:top w:val="single" w:sz="8" w:space="0" w:color="FF9900"/>
+              <w:left w:val="single" w:sz="8" w:space="0" w:color="FF9900"/>
+              <w:bottom w:val="single" w:sz="8" w:space="0" w:color="FF9900"/>
+              <w:right w:val="single" w:sz="8" w:space="0" w:color="FF9900"/>
+              <w:insideH w:val="single" w:sz="8" w:space="0" w:color="FF9900"/>
+              <w:insideV w:val="single" w:sz="8" w:space="0" w:color="FF9900"/>
+            </w:tcBorders>
+            <w:shd w:fill="auto" w:val="clear"/>
           </w:tcPr>
           <w:p>
             <w:pPr>
               <w:pStyle w:val="TableParagraph"/>
-              <w:spacing w:before="131" w:line="254" w:lineRule="auto"/>
-              <w:ind w:left="745" w:hanging="646"/>
+              <w:spacing w:lineRule="auto" w:line="252" w:before="131" w:after="0"/>
+              <w:ind w:left="745" w:right="13" w:hanging="646"/>
               <w:jc w:val="left"/>
-              <w:rPr>
-                <w:rFonts w:ascii="Courier New"/>
-                <w:sz w:val="20"/>
-              </w:rPr>
+              <w:rPr/>
             </w:pPr>
-            <w:hyperlink r:id="rId8">
+            <w:hyperlink r:id="rId3">
               <w:r>
                 <w:rPr>
-                  <w:rFonts w:ascii="Courier New"/>
+                  <w:rStyle w:val="ListLabel19"/>
+                  <w:rFonts w:ascii="Courier New" w:hAnsi="Courier New"/>
                   <w:sz w:val="20"/>
                 </w:rPr>
                 <w:t>adriano.ferrari@aluno.faculd</w:t>
@@ -1446,7 +1606,7 @@
             </w:hyperlink>
             <w:r>
               <w:rPr>
-                <w:rFonts w:ascii="Courier New"/>
+                <w:rFonts w:ascii="Courier New" w:hAnsi="Courier New"/>
                 <w:sz w:val="20"/>
               </w:rPr>
               <w:t>adeimpacta.com.br</w:t>
@@ -1456,11 +1616,21 @@
         <w:tc>
           <w:tcPr>
             <w:tcW w:w="1591" w:type="dxa"/>
+            <w:tcBorders>
+              <w:top w:val="single" w:sz="8" w:space="0" w:color="FF9900"/>
+              <w:left w:val="single" w:sz="8" w:space="0" w:color="FF9900"/>
+              <w:bottom w:val="single" w:sz="8" w:space="0" w:color="FF9900"/>
+              <w:right w:val="single" w:sz="8" w:space="0" w:color="FF9900"/>
+              <w:insideH w:val="single" w:sz="8" w:space="0" w:color="FF9900"/>
+              <w:insideV w:val="single" w:sz="8" w:space="0" w:color="FF9900"/>
+            </w:tcBorders>
+            <w:shd w:fill="auto" w:val="clear"/>
           </w:tcPr>
           <w:p>
             <w:pPr>
               <w:pStyle w:val="TableParagraph"/>
-              <w:ind w:right="100"/>
+              <w:spacing w:before="111" w:after="0"/>
+              <w:ind w:left="81" w:right="100" w:hanging="0"/>
               <w:rPr>
                 <w:sz w:val="20"/>
               </w:rPr>
@@ -1476,17 +1646,25 @@
       </w:tr>
       <w:tr>
         <w:trPr>
-          <w:trHeight w:val="685"/>
-          <w:jc w:val="center"/>
+          <w:trHeight w:val="685" w:hRule="atLeast"/>
         </w:trPr>
         <w:tc>
           <w:tcPr>
-            <w:tcW w:w="2116" w:type="dxa"/>
+            <w:tcW w:w="2115" w:type="dxa"/>
+            <w:tcBorders>
+              <w:top w:val="single" w:sz="8" w:space="0" w:color="FF9900"/>
+              <w:left w:val="single" w:sz="8" w:space="0" w:color="FF9900"/>
+              <w:bottom w:val="single" w:sz="8" w:space="0" w:color="FF9900"/>
+              <w:right w:val="single" w:sz="8" w:space="0" w:color="FF9900"/>
+              <w:insideH w:val="single" w:sz="8" w:space="0" w:color="FF9900"/>
+              <w:insideV w:val="single" w:sz="8" w:space="0" w:color="FF9900"/>
+            </w:tcBorders>
+            <w:shd w:fill="auto" w:val="clear"/>
           </w:tcPr>
           <w:p>
             <w:pPr>
               <w:pStyle w:val="TableParagraph"/>
-              <w:spacing w:line="249" w:lineRule="auto"/>
+              <w:spacing w:lineRule="auto" w:line="247" w:before="111" w:after="0"/>
               <w:ind w:left="685" w:right="457" w:hanging="241"/>
               <w:rPr>
                 <w:sz w:val="20"/>
@@ -1502,12 +1680,22 @@
         </w:tc>
         <w:tc>
           <w:tcPr>
-            <w:tcW w:w="1276" w:type="dxa"/>
+            <w:tcW w:w="1277" w:type="dxa"/>
+            <w:tcBorders>
+              <w:top w:val="single" w:sz="8" w:space="0" w:color="FF9900"/>
+              <w:left w:val="single" w:sz="8" w:space="0" w:color="FF9900"/>
+              <w:bottom w:val="single" w:sz="8" w:space="0" w:color="FF9900"/>
+              <w:right w:val="single" w:sz="8" w:space="0" w:color="FF9900"/>
+              <w:insideH w:val="single" w:sz="8" w:space="0" w:color="FF9900"/>
+              <w:insideV w:val="single" w:sz="8" w:space="0" w:color="FF9900"/>
+            </w:tcBorders>
+            <w:shd w:fill="auto" w:val="clear"/>
           </w:tcPr>
           <w:p>
             <w:pPr>
               <w:pStyle w:val="TableParagraph"/>
-              <w:ind w:left="201" w:right="224"/>
+              <w:spacing w:before="111" w:after="0"/>
+              <w:ind w:left="201" w:right="224" w:hanging="0"/>
               <w:rPr>
                 <w:sz w:val="20"/>
               </w:rPr>
@@ -1522,23 +1710,30 @@
         </w:tc>
         <w:tc>
           <w:tcPr>
-            <w:tcW w:w="3409" w:type="dxa"/>
+            <w:tcW w:w="3408" w:type="dxa"/>
+            <w:tcBorders>
+              <w:top w:val="single" w:sz="8" w:space="0" w:color="FF9900"/>
+              <w:left w:val="single" w:sz="8" w:space="0" w:color="FF9900"/>
+              <w:bottom w:val="single" w:sz="8" w:space="0" w:color="FF9900"/>
+              <w:right w:val="single" w:sz="8" w:space="0" w:color="FF9900"/>
+              <w:insideH w:val="single" w:sz="8" w:space="0" w:color="FF9900"/>
+              <w:insideV w:val="single" w:sz="8" w:space="0" w:color="FF9900"/>
+            </w:tcBorders>
+            <w:shd w:fill="auto" w:val="clear"/>
           </w:tcPr>
           <w:p>
             <w:pPr>
               <w:pStyle w:val="TableParagraph"/>
-              <w:spacing w:before="131" w:line="254" w:lineRule="auto"/>
-              <w:ind w:left="910" w:hanging="811"/>
+              <w:spacing w:lineRule="auto" w:line="252" w:before="131" w:after="0"/>
+              <w:ind w:left="910" w:right="13" w:hanging="811"/>
               <w:jc w:val="left"/>
-              <w:rPr>
-                <w:rFonts w:ascii="Courier New"/>
-                <w:sz w:val="20"/>
-              </w:rPr>
+              <w:rPr/>
             </w:pPr>
-            <w:hyperlink r:id="rId9">
+            <w:hyperlink r:id="rId4">
               <w:r>
                 <w:rPr>
-                  <w:rFonts w:ascii="Courier New"/>
+                  <w:rStyle w:val="ListLabel19"/>
+                  <w:rFonts w:ascii="Courier New" w:hAnsi="Courier New"/>
                   <w:sz w:val="20"/>
                 </w:rPr>
                 <w:t>yago.marques@aluno.faculdade</w:t>
@@ -1546,7 +1741,7 @@
             </w:hyperlink>
             <w:r>
               <w:rPr>
-                <w:rFonts w:ascii="Courier New"/>
+                <w:rFonts w:ascii="Courier New" w:hAnsi="Courier New"/>
                 <w:sz w:val="20"/>
               </w:rPr>
               <w:t>impacta.com.br</w:t>
@@ -1556,11 +1751,21 @@
         <w:tc>
           <w:tcPr>
             <w:tcW w:w="1591" w:type="dxa"/>
+            <w:tcBorders>
+              <w:top w:val="single" w:sz="8" w:space="0" w:color="FF9900"/>
+              <w:left w:val="single" w:sz="8" w:space="0" w:color="FF9900"/>
+              <w:bottom w:val="single" w:sz="8" w:space="0" w:color="FF9900"/>
+              <w:right w:val="single" w:sz="8" w:space="0" w:color="FF9900"/>
+              <w:insideH w:val="single" w:sz="8" w:space="0" w:color="FF9900"/>
+              <w:insideV w:val="single" w:sz="8" w:space="0" w:color="FF9900"/>
+            </w:tcBorders>
+            <w:shd w:fill="auto" w:val="clear"/>
           </w:tcPr>
           <w:p>
             <w:pPr>
               <w:pStyle w:val="TableParagraph"/>
-              <w:ind w:right="100"/>
+              <w:spacing w:before="111" w:after="0"/>
+              <w:ind w:left="81" w:right="100" w:hanging="0"/>
               <w:rPr>
                 <w:sz w:val="20"/>
               </w:rPr>
@@ -1576,18 +1781,26 @@
       </w:tr>
       <w:tr>
         <w:trPr>
-          <w:trHeight w:val="685"/>
-          <w:jc w:val="center"/>
+          <w:trHeight w:val="685" w:hRule="atLeast"/>
         </w:trPr>
         <w:tc>
           <w:tcPr>
-            <w:tcW w:w="2116" w:type="dxa"/>
+            <w:tcW w:w="2115" w:type="dxa"/>
+            <w:tcBorders>
+              <w:top w:val="single" w:sz="8" w:space="0" w:color="FF9900"/>
+              <w:left w:val="single" w:sz="8" w:space="0" w:color="FF9900"/>
+              <w:bottom w:val="single" w:sz="8" w:space="0" w:color="FF9900"/>
+              <w:right w:val="single" w:sz="8" w:space="0" w:color="FF9900"/>
+              <w:insideH w:val="single" w:sz="8" w:space="0" w:color="FF9900"/>
+              <w:insideV w:val="single" w:sz="8" w:space="0" w:color="FF9900"/>
+            </w:tcBorders>
+            <w:shd w:fill="auto" w:val="clear"/>
           </w:tcPr>
           <w:p>
             <w:pPr>
               <w:pStyle w:val="TableParagraph"/>
-              <w:spacing w:line="249" w:lineRule="auto"/>
-              <w:ind w:left="444" w:right="457"/>
+              <w:spacing w:lineRule="auto" w:line="247" w:before="111" w:after="0"/>
+              <w:ind w:left="444" w:right="457" w:hanging="0"/>
               <w:rPr>
                 <w:sz w:val="20"/>
               </w:rPr>
@@ -1596,42 +1809,28 @@
               <w:rPr>
                 <w:sz w:val="20"/>
               </w:rPr>
-              <w:t xml:space="preserve">Luccas </w:t>
-            </w:r>
-            <w:r>
-              <w:rPr>
-                <w:sz w:val="20"/>
-              </w:rPr>
-              <w:t xml:space="preserve"> </w:t>
-            </w:r>
-            <w:r>
-              <w:rPr>
-                <w:sz w:val="20"/>
-              </w:rPr>
-              <w:t>R</w:t>
-            </w:r>
-            <w:r>
-              <w:rPr>
-                <w:sz w:val="20"/>
-              </w:rPr>
-              <w:t>obert Godinho</w:t>
-            </w:r>
-            <w:r>
-              <w:rPr>
-                <w:sz w:val="20"/>
-              </w:rPr>
-              <w:t xml:space="preserve"> dos Santos</w:t>
+              <w:t>Luccas  Robert Godinho dos Santos</w:t>
             </w:r>
           </w:p>
         </w:tc>
         <w:tc>
           <w:tcPr>
-            <w:tcW w:w="1276" w:type="dxa"/>
+            <w:tcW w:w="1277" w:type="dxa"/>
+            <w:tcBorders>
+              <w:top w:val="single" w:sz="8" w:space="0" w:color="FF9900"/>
+              <w:left w:val="single" w:sz="8" w:space="0" w:color="FF9900"/>
+              <w:bottom w:val="single" w:sz="8" w:space="0" w:color="FF9900"/>
+              <w:right w:val="single" w:sz="8" w:space="0" w:color="FF9900"/>
+              <w:insideH w:val="single" w:sz="8" w:space="0" w:color="FF9900"/>
+              <w:insideV w:val="single" w:sz="8" w:space="0" w:color="FF9900"/>
+            </w:tcBorders>
+            <w:shd w:fill="auto" w:val="clear"/>
           </w:tcPr>
           <w:p>
             <w:pPr>
               <w:pStyle w:val="TableParagraph"/>
-              <w:ind w:left="201" w:right="224"/>
+              <w:spacing w:before="111" w:after="0"/>
+              <w:ind w:left="201" w:right="224" w:hanging="0"/>
               <w:rPr>
                 <w:sz w:val="20"/>
               </w:rPr>
@@ -1646,23 +1845,30 @@
         </w:tc>
         <w:tc>
           <w:tcPr>
-            <w:tcW w:w="3409" w:type="dxa"/>
+            <w:tcW w:w="3408" w:type="dxa"/>
+            <w:tcBorders>
+              <w:top w:val="single" w:sz="8" w:space="0" w:color="FF9900"/>
+              <w:left w:val="single" w:sz="8" w:space="0" w:color="FF9900"/>
+              <w:bottom w:val="single" w:sz="8" w:space="0" w:color="FF9900"/>
+              <w:right w:val="single" w:sz="8" w:space="0" w:color="FF9900"/>
+              <w:insideH w:val="single" w:sz="8" w:space="0" w:color="FF9900"/>
+              <w:insideV w:val="single" w:sz="8" w:space="0" w:color="FF9900"/>
+            </w:tcBorders>
+            <w:shd w:fill="auto" w:val="clear"/>
           </w:tcPr>
           <w:p>
             <w:pPr>
               <w:pStyle w:val="TableParagraph"/>
-              <w:spacing w:before="131" w:line="254" w:lineRule="auto"/>
-              <w:ind w:left="850" w:hanging="751"/>
+              <w:spacing w:lineRule="auto" w:line="252" w:before="131" w:after="0"/>
+              <w:ind w:left="850" w:right="13" w:hanging="751"/>
               <w:jc w:val="left"/>
-              <w:rPr>
-                <w:rFonts w:ascii="Courier New"/>
-                <w:sz w:val="20"/>
-              </w:rPr>
+              <w:rPr/>
             </w:pPr>
-            <w:hyperlink r:id="rId10">
+            <w:hyperlink r:id="rId5">
               <w:r>
                 <w:rPr>
-                  <w:rFonts w:ascii="Courier New"/>
+                  <w:rStyle w:val="ListLabel19"/>
+                  <w:rFonts w:ascii="Courier New" w:hAnsi="Courier New"/>
                   <w:sz w:val="20"/>
                 </w:rPr>
                 <w:t>luccas.santos@aluno.faculdad</w:t>
@@ -1670,7 +1876,7 @@
             </w:hyperlink>
             <w:r>
               <w:rPr>
-                <w:rFonts w:ascii="Courier New"/>
+                <w:rFonts w:ascii="Courier New" w:hAnsi="Courier New"/>
                 <w:sz w:val="20"/>
               </w:rPr>
               <w:t>eimpacta.com.br</w:t>
@@ -1680,11 +1886,21 @@
         <w:tc>
           <w:tcPr>
             <w:tcW w:w="1591" w:type="dxa"/>
+            <w:tcBorders>
+              <w:top w:val="single" w:sz="8" w:space="0" w:color="FF9900"/>
+              <w:left w:val="single" w:sz="8" w:space="0" w:color="FF9900"/>
+              <w:bottom w:val="single" w:sz="8" w:space="0" w:color="FF9900"/>
+              <w:right w:val="single" w:sz="8" w:space="0" w:color="FF9900"/>
+              <w:insideH w:val="single" w:sz="8" w:space="0" w:color="FF9900"/>
+              <w:insideV w:val="single" w:sz="8" w:space="0" w:color="FF9900"/>
+            </w:tcBorders>
+            <w:shd w:fill="auto" w:val="clear"/>
           </w:tcPr>
           <w:p>
             <w:pPr>
               <w:pStyle w:val="TableParagraph"/>
-              <w:ind w:right="100"/>
+              <w:spacing w:before="111" w:after="0"/>
+              <w:ind w:left="81" w:right="100" w:hanging="0"/>
               <w:rPr>
                 <w:sz w:val="20"/>
               </w:rPr>
@@ -1700,18 +1916,26 @@
       </w:tr>
       <w:tr>
         <w:trPr>
-          <w:trHeight w:val="685"/>
-          <w:jc w:val="center"/>
+          <w:trHeight w:val="685" w:hRule="atLeast"/>
         </w:trPr>
         <w:tc>
           <w:tcPr>
-            <w:tcW w:w="2116" w:type="dxa"/>
+            <w:tcW w:w="2115" w:type="dxa"/>
+            <w:tcBorders>
+              <w:top w:val="single" w:sz="8" w:space="0" w:color="FF9900"/>
+              <w:left w:val="single" w:sz="8" w:space="0" w:color="FF9900"/>
+              <w:bottom w:val="single" w:sz="8" w:space="0" w:color="FF9900"/>
+              <w:right w:val="single" w:sz="8" w:space="0" w:color="FF9900"/>
+              <w:insideH w:val="single" w:sz="8" w:space="0" w:color="FF9900"/>
+              <w:insideV w:val="single" w:sz="8" w:space="0" w:color="FF9900"/>
+            </w:tcBorders>
+            <w:shd w:fill="auto" w:val="clear"/>
           </w:tcPr>
           <w:p>
             <w:pPr>
               <w:pStyle w:val="TableParagraph"/>
-              <w:spacing w:line="249" w:lineRule="auto"/>
-              <w:ind w:left="444" w:right="457"/>
+              <w:spacing w:lineRule="auto" w:line="247" w:before="111" w:after="0"/>
+              <w:ind w:left="444" w:right="457" w:hanging="0"/>
               <w:rPr>
                 <w:sz w:val="20"/>
               </w:rPr>
@@ -1726,12 +1950,22 @@
         </w:tc>
         <w:tc>
           <w:tcPr>
-            <w:tcW w:w="1276" w:type="dxa"/>
+            <w:tcW w:w="1277" w:type="dxa"/>
+            <w:tcBorders>
+              <w:top w:val="single" w:sz="8" w:space="0" w:color="FF9900"/>
+              <w:left w:val="single" w:sz="8" w:space="0" w:color="FF9900"/>
+              <w:bottom w:val="single" w:sz="8" w:space="0" w:color="FF9900"/>
+              <w:right w:val="single" w:sz="8" w:space="0" w:color="FF9900"/>
+              <w:insideH w:val="single" w:sz="8" w:space="0" w:color="FF9900"/>
+              <w:insideV w:val="single" w:sz="8" w:space="0" w:color="FF9900"/>
+            </w:tcBorders>
+            <w:shd w:fill="auto" w:val="clear"/>
           </w:tcPr>
           <w:p>
             <w:pPr>
               <w:pStyle w:val="TableParagraph"/>
-              <w:ind w:left="201" w:right="224"/>
+              <w:spacing w:before="111" w:after="0"/>
+              <w:ind w:left="201" w:right="224" w:hanging="0"/>
               <w:rPr>
                 <w:sz w:val="20"/>
               </w:rPr>
@@ -1746,25 +1980,34 @@
         </w:tc>
         <w:tc>
           <w:tcPr>
-            <w:tcW w:w="3409" w:type="dxa"/>
+            <w:tcW w:w="3408" w:type="dxa"/>
+            <w:tcBorders>
+              <w:top w:val="single" w:sz="8" w:space="0" w:color="FF9900"/>
+              <w:left w:val="single" w:sz="8" w:space="0" w:color="FF9900"/>
+              <w:bottom w:val="single" w:sz="8" w:space="0" w:color="FF9900"/>
+              <w:right w:val="single" w:sz="8" w:space="0" w:color="FF9900"/>
+              <w:insideH w:val="single" w:sz="8" w:space="0" w:color="FF9900"/>
+              <w:insideV w:val="single" w:sz="8" w:space="0" w:color="FF9900"/>
+            </w:tcBorders>
+            <w:shd w:fill="auto" w:val="clear"/>
           </w:tcPr>
           <w:p>
             <w:pPr>
               <w:pStyle w:val="TableParagraph"/>
-              <w:spacing w:before="131" w:line="254" w:lineRule="auto"/>
-              <w:ind w:left="850" w:hanging="751"/>
+              <w:spacing w:lineRule="auto" w:line="252" w:before="131" w:after="0"/>
+              <w:ind w:left="850" w:right="13" w:hanging="751"/>
               <w:jc w:val="left"/>
-              <w:rPr>
-                <w:u w:val="single"/>
-              </w:rPr>
+              <w:rPr/>
             </w:pPr>
             <w:r>
+              <w:rPr/>
               <w:t>laura.segouras</w:t>
             </w:r>
-            <w:hyperlink r:id="rId11">
+            <w:hyperlink r:id="rId6">
               <w:r>
                 <w:rPr>
-                  <w:rFonts w:ascii="Courier New"/>
+                  <w:rStyle w:val="ListLabel19"/>
+                  <w:rFonts w:ascii="Courier New" w:hAnsi="Courier New"/>
                   <w:sz w:val="20"/>
                 </w:rPr>
                 <w:t>@aluno.facul</w:t>
@@ -1772,23 +2015,31 @@
             </w:hyperlink>
             <w:r>
               <w:rPr>
-                <w:rFonts w:ascii="Courier New"/>
+                <w:rFonts w:ascii="Courier New" w:hAnsi="Courier New"/>
                 <w:sz w:val="20"/>
               </w:rPr>
               <w:t>dadeimpacta.com.br</w:t>
             </w:r>
-            <w:bookmarkStart w:id="8" w:name="_GoBack"/>
-            <w:bookmarkEnd w:id="8"/>
           </w:p>
         </w:tc>
         <w:tc>
           <w:tcPr>
             <w:tcW w:w="1591" w:type="dxa"/>
+            <w:tcBorders>
+              <w:top w:val="single" w:sz="8" w:space="0" w:color="FF9900"/>
+              <w:left w:val="single" w:sz="8" w:space="0" w:color="FF9900"/>
+              <w:bottom w:val="single" w:sz="8" w:space="0" w:color="FF9900"/>
+              <w:right w:val="single" w:sz="8" w:space="0" w:color="FF9900"/>
+              <w:insideH w:val="single" w:sz="8" w:space="0" w:color="FF9900"/>
+              <w:insideV w:val="single" w:sz="8" w:space="0" w:color="FF9900"/>
+            </w:tcBorders>
+            <w:shd w:fill="auto" w:val="clear"/>
           </w:tcPr>
           <w:p>
             <w:pPr>
               <w:pStyle w:val="TableParagraph"/>
-              <w:ind w:right="100"/>
+              <w:spacing w:before="111" w:after="0"/>
+              <w:ind w:left="81" w:right="100" w:hanging="0"/>
               <w:rPr>
                 <w:sz w:val="20"/>
               </w:rPr>
@@ -1797,13 +2048,7 @@
               <w:rPr>
                 <w:sz w:val="20"/>
               </w:rPr>
-              <w:t xml:space="preserve">(11) </w:t>
-            </w:r>
-            <w:r>
-              <w:rPr>
-                <w:sz w:val="20"/>
-              </w:rPr>
-              <w:t>98222-4644</w:t>
+              <w:t>(11) 98222-4644</w:t>
             </w:r>
           </w:p>
         </w:tc>
@@ -1811,51 +2056,75 @@
     </w:tbl>
     <w:p>
       <w:pPr>
-        <w:pStyle w:val="Corpodetexto"/>
+        <w:pStyle w:val="Corpodotexto"/>
         <w:rPr>
           <w:sz w:val="20"/>
         </w:rPr>
       </w:pPr>
-    </w:p>
-    <w:p>
-      <w:pPr>
-        <w:pStyle w:val="Corpodetexto"/>
+      <w:r>
         <w:rPr>
           <w:sz w:val="20"/>
         </w:rPr>
-      </w:pPr>
-    </w:p>
-    <w:p>
-      <w:pPr>
-        <w:pStyle w:val="Corpodetexto"/>
-        <w:spacing w:before="7"/>
+      </w:r>
+    </w:p>
+    <w:p>
+      <w:pPr>
+        <w:pStyle w:val="Corpodotexto"/>
+        <w:rPr>
+          <w:sz w:val="20"/>
+        </w:rPr>
+      </w:pPr>
+      <w:r>
+        <w:rPr>
+          <w:sz w:val="20"/>
+        </w:rPr>
+      </w:r>
+    </w:p>
+    <w:p>
+      <w:pPr>
+        <w:pStyle w:val="Corpodotexto"/>
+        <w:spacing w:before="7" w:after="0"/>
         <w:rPr>
           <w:sz w:val="29"/>
         </w:rPr>
       </w:pPr>
-    </w:p>
-    <w:p>
-      <w:pPr>
-        <w:spacing w:before="45"/>
-        <w:ind w:left="101"/>
-      </w:pPr>
-      <w:r>
+      <w:r>
+        <w:rPr>
+          <w:sz w:val="29"/>
+        </w:rPr>
+      </w:r>
+    </w:p>
+    <w:p>
+      <w:pPr>
+        <w:pStyle w:val="Normal"/>
+        <w:spacing w:before="45" w:after="0"/>
+        <w:ind w:left="101" w:hanging="0"/>
+        <w:rPr/>
+      </w:pPr>
+      <w:r>
+        <w:rPr/>
         <w:t>Principais clientes que serão afetados pelo projeto:</w:t>
       </w:r>
     </w:p>
     <w:p>
       <w:pPr>
-        <w:pStyle w:val="Corpodetexto"/>
-        <w:spacing w:before="9"/>
+        <w:pStyle w:val="Corpodotexto"/>
+        <w:spacing w:before="9" w:after="0"/>
         <w:rPr>
           <w:sz w:val="29"/>
         </w:rPr>
       </w:pPr>
+      <w:r>
+        <w:rPr>
+          <w:sz w:val="29"/>
+        </w:rPr>
+      </w:r>
     </w:p>
     <w:tbl>
       <w:tblPr>
         <w:tblStyle w:val="TableNormal"/>
-        <w:tblW w:w="0" w:type="auto"/>
+        <w:tblW w:w="8723" w:type="dxa"/>
+        <w:jc w:val="left"/>
         <w:tblInd w:w="146" w:type="dxa"/>
         <w:tblBorders>
           <w:top w:val="single" w:sz="8" w:space="0" w:color="FF9900"/>
@@ -1865,28 +2134,41 @@
           <w:insideH w:val="single" w:sz="8" w:space="0" w:color="FF9900"/>
           <w:insideV w:val="single" w:sz="8" w:space="0" w:color="FF9900"/>
         </w:tblBorders>
-        <w:tblLayout w:type="fixed"/>
-        <w:tblLook w:val="01E0" w:firstRow="1" w:lastRow="1" w:firstColumn="1" w:lastColumn="1" w:noHBand="0" w:noVBand="0"/>
+        <w:tblCellMar>
+          <w:top w:w="0" w:type="dxa"/>
+          <w:left w:w="108" w:type="dxa"/>
+          <w:bottom w:w="0" w:type="dxa"/>
+          <w:right w:w="108" w:type="dxa"/>
+        </w:tblCellMar>
+        <w:tblLook w:noVBand="0" w:val="01e0" w:noHBand="0" w:lastColumn="1" w:firstColumn="1" w:lastRow="1" w:firstRow="1"/>
       </w:tblPr>
       <w:tblGrid>
-        <w:gridCol w:w="3663"/>
+        <w:gridCol w:w="3661"/>
         <w:gridCol w:w="3333"/>
-        <w:gridCol w:w="1727"/>
+        <w:gridCol w:w="1729"/>
       </w:tblGrid>
       <w:tr>
         <w:trPr>
-          <w:trHeight w:val="385"/>
+          <w:trHeight w:val="385" w:hRule="atLeast"/>
         </w:trPr>
         <w:tc>
           <w:tcPr>
-            <w:tcW w:w="3663" w:type="dxa"/>
-            <w:shd w:val="clear" w:color="auto" w:fill="F9CB9C"/>
+            <w:tcW w:w="3661" w:type="dxa"/>
+            <w:tcBorders>
+              <w:top w:val="single" w:sz="8" w:space="0" w:color="FF9900"/>
+              <w:left w:val="single" w:sz="8" w:space="0" w:color="FF9900"/>
+              <w:bottom w:val="single" w:sz="8" w:space="0" w:color="FF9900"/>
+              <w:right w:val="single" w:sz="8" w:space="0" w:color="FF9900"/>
+              <w:insideH w:val="single" w:sz="8" w:space="0" w:color="FF9900"/>
+              <w:insideV w:val="single" w:sz="8" w:space="0" w:color="FF9900"/>
+            </w:tcBorders>
+            <w:shd w:color="auto" w:fill="F9CB9C" w:val="clear"/>
           </w:tcPr>
           <w:p>
             <w:pPr>
               <w:pStyle w:val="TableParagraph"/>
-              <w:spacing w:before="81"/>
-              <w:ind w:left="787" w:right="782"/>
+              <w:spacing w:before="81" w:after="0"/>
+              <w:ind w:left="787" w:right="782" w:hanging="0"/>
               <w:rPr>
                 <w:sz w:val="20"/>
               </w:rPr>
@@ -1902,13 +2184,21 @@
         <w:tc>
           <w:tcPr>
             <w:tcW w:w="3333" w:type="dxa"/>
-            <w:shd w:val="clear" w:color="auto" w:fill="F9CB9C"/>
+            <w:tcBorders>
+              <w:top w:val="single" w:sz="8" w:space="0" w:color="FF9900"/>
+              <w:left w:val="single" w:sz="8" w:space="0" w:color="FF9900"/>
+              <w:bottom w:val="single" w:sz="8" w:space="0" w:color="FF9900"/>
+              <w:right w:val="single" w:sz="8" w:space="0" w:color="FF9900"/>
+              <w:insideH w:val="single" w:sz="8" w:space="0" w:color="FF9900"/>
+              <w:insideV w:val="single" w:sz="8" w:space="0" w:color="FF9900"/>
+            </w:tcBorders>
+            <w:shd w:color="auto" w:fill="F9CB9C" w:val="clear"/>
           </w:tcPr>
           <w:p>
             <w:pPr>
               <w:pStyle w:val="TableParagraph"/>
-              <w:spacing w:before="81"/>
-              <w:ind w:left="487" w:right="501"/>
+              <w:spacing w:before="81" w:after="0"/>
+              <w:ind w:left="487" w:right="501" w:hanging="0"/>
               <w:rPr>
                 <w:sz w:val="20"/>
               </w:rPr>
@@ -1923,14 +2213,22 @@
         </w:tc>
         <w:tc>
           <w:tcPr>
-            <w:tcW w:w="1727" w:type="dxa"/>
-            <w:shd w:val="clear" w:color="auto" w:fill="F9CB9C"/>
+            <w:tcW w:w="1729" w:type="dxa"/>
+            <w:tcBorders>
+              <w:top w:val="single" w:sz="8" w:space="0" w:color="FF9900"/>
+              <w:left w:val="single" w:sz="8" w:space="0" w:color="FF9900"/>
+              <w:bottom w:val="single" w:sz="8" w:space="0" w:color="FF9900"/>
+              <w:right w:val="single" w:sz="8" w:space="0" w:color="FF9900"/>
+              <w:insideH w:val="single" w:sz="8" w:space="0" w:color="FF9900"/>
+              <w:insideV w:val="single" w:sz="8" w:space="0" w:color="FF9900"/>
+            </w:tcBorders>
+            <w:shd w:color="auto" w:fill="F9CB9C" w:val="clear"/>
           </w:tcPr>
           <w:p>
             <w:pPr>
               <w:pStyle w:val="TableParagraph"/>
-              <w:spacing w:before="81"/>
-              <w:ind w:left="145" w:right="160"/>
+              <w:spacing w:before="81" w:after="0"/>
+              <w:ind w:left="145" w:right="160" w:hanging="0"/>
               <w:rPr>
                 <w:sz w:val="20"/>
               </w:rPr>
@@ -1946,16 +2244,26 @@
       </w:tr>
       <w:tr>
         <w:trPr>
-          <w:trHeight w:val="460"/>
+          <w:trHeight w:val="460" w:hRule="atLeast"/>
         </w:trPr>
         <w:tc>
           <w:tcPr>
-            <w:tcW w:w="3663" w:type="dxa"/>
+            <w:tcW w:w="3661" w:type="dxa"/>
+            <w:tcBorders>
+              <w:top w:val="single" w:sz="8" w:space="0" w:color="FF9900"/>
+              <w:left w:val="single" w:sz="8" w:space="0" w:color="FF9900"/>
+              <w:bottom w:val="single" w:sz="8" w:space="0" w:color="FF9900"/>
+              <w:right w:val="single" w:sz="8" w:space="0" w:color="FF9900"/>
+              <w:insideH w:val="single" w:sz="8" w:space="0" w:color="FF9900"/>
+              <w:insideV w:val="single" w:sz="8" w:space="0" w:color="FF9900"/>
+            </w:tcBorders>
+            <w:shd w:fill="auto" w:val="clear"/>
           </w:tcPr>
           <w:p>
             <w:pPr>
               <w:pStyle w:val="TableParagraph"/>
-              <w:ind w:left="787" w:right="816"/>
+              <w:spacing w:before="111" w:after="0"/>
+              <w:ind w:left="787" w:right="816" w:hanging="0"/>
               <w:rPr>
                 <w:sz w:val="20"/>
               </w:rPr>
@@ -1971,21 +2279,28 @@
         <w:tc>
           <w:tcPr>
             <w:tcW w:w="3333" w:type="dxa"/>
+            <w:tcBorders>
+              <w:top w:val="single" w:sz="8" w:space="0" w:color="FF9900"/>
+              <w:left w:val="single" w:sz="8" w:space="0" w:color="FF9900"/>
+              <w:bottom w:val="single" w:sz="8" w:space="0" w:color="FF9900"/>
+              <w:right w:val="single" w:sz="8" w:space="0" w:color="FF9900"/>
+              <w:insideH w:val="single" w:sz="8" w:space="0" w:color="FF9900"/>
+              <w:insideV w:val="single" w:sz="8" w:space="0" w:color="FF9900"/>
+            </w:tcBorders>
+            <w:shd w:fill="auto" w:val="clear"/>
           </w:tcPr>
           <w:p>
             <w:pPr>
               <w:pStyle w:val="TableParagraph"/>
-              <w:spacing w:before="131"/>
-              <w:ind w:left="490" w:right="501"/>
-              <w:rPr>
-                <w:rFonts w:ascii="Courier New"/>
-                <w:sz w:val="20"/>
-              </w:rPr>
+              <w:spacing w:before="131" w:after="0"/>
+              <w:ind w:left="490" w:right="501" w:hanging="0"/>
+              <w:rPr/>
             </w:pPr>
-            <w:hyperlink r:id="rId12">
+            <w:hyperlink r:id="rId7">
               <w:r>
                 <w:rPr>
-                  <w:rFonts w:ascii="Courier New"/>
+                  <w:rStyle w:val="ListLabel19"/>
+                  <w:rFonts w:ascii="Courier New" w:hAnsi="Courier New"/>
                   <w:sz w:val="20"/>
                 </w:rPr>
                 <w:t>acvianna@bol.com.br</w:t>
@@ -1995,12 +2310,22 @@
         </w:tc>
         <w:tc>
           <w:tcPr>
-            <w:tcW w:w="1727" w:type="dxa"/>
+            <w:tcW w:w="1729" w:type="dxa"/>
+            <w:tcBorders>
+              <w:top w:val="single" w:sz="8" w:space="0" w:color="FF9900"/>
+              <w:left w:val="single" w:sz="8" w:space="0" w:color="FF9900"/>
+              <w:bottom w:val="single" w:sz="8" w:space="0" w:color="FF9900"/>
+              <w:right w:val="single" w:sz="8" w:space="0" w:color="FF9900"/>
+              <w:insideH w:val="single" w:sz="8" w:space="0" w:color="FF9900"/>
+              <w:insideV w:val="single" w:sz="8" w:space="0" w:color="FF9900"/>
+            </w:tcBorders>
+            <w:shd w:fill="auto" w:val="clear"/>
           </w:tcPr>
           <w:p>
             <w:pPr>
               <w:pStyle w:val="TableParagraph"/>
-              <w:ind w:left="156" w:right="160"/>
+              <w:spacing w:before="111" w:after="0"/>
+              <w:ind w:left="156" w:right="160" w:hanging="0"/>
               <w:rPr>
                 <w:sz w:val="20"/>
               </w:rPr>
@@ -2016,16 +2341,26 @@
       </w:tr>
       <w:tr>
         <w:trPr>
-          <w:trHeight w:val="445"/>
+          <w:trHeight w:val="445" w:hRule="atLeast"/>
         </w:trPr>
         <w:tc>
           <w:tcPr>
-            <w:tcW w:w="3663" w:type="dxa"/>
+            <w:tcW w:w="3661" w:type="dxa"/>
+            <w:tcBorders>
+              <w:top w:val="single" w:sz="8" w:space="0" w:color="FF9900"/>
+              <w:left w:val="single" w:sz="8" w:space="0" w:color="FF9900"/>
+              <w:bottom w:val="single" w:sz="8" w:space="0" w:color="FF9900"/>
+              <w:right w:val="single" w:sz="8" w:space="0" w:color="FF9900"/>
+              <w:insideH w:val="single" w:sz="8" w:space="0" w:color="FF9900"/>
+              <w:insideV w:val="single" w:sz="8" w:space="0" w:color="FF9900"/>
+            </w:tcBorders>
+            <w:shd w:fill="auto" w:val="clear"/>
           </w:tcPr>
           <w:p>
             <w:pPr>
               <w:pStyle w:val="TableParagraph"/>
-              <w:ind w:left="787" w:right="805"/>
+              <w:spacing w:before="111" w:after="0"/>
+              <w:ind w:left="787" w:right="805" w:hanging="0"/>
               <w:rPr>
                 <w:sz w:val="20"/>
               </w:rPr>
@@ -2041,21 +2376,28 @@
         <w:tc>
           <w:tcPr>
             <w:tcW w:w="3333" w:type="dxa"/>
+            <w:tcBorders>
+              <w:top w:val="single" w:sz="8" w:space="0" w:color="FF9900"/>
+              <w:left w:val="single" w:sz="8" w:space="0" w:color="FF9900"/>
+              <w:bottom w:val="single" w:sz="8" w:space="0" w:color="FF9900"/>
+              <w:right w:val="single" w:sz="8" w:space="0" w:color="FF9900"/>
+              <w:insideH w:val="single" w:sz="8" w:space="0" w:color="FF9900"/>
+              <w:insideV w:val="single" w:sz="8" w:space="0" w:color="FF9900"/>
+            </w:tcBorders>
+            <w:shd w:fill="auto" w:val="clear"/>
           </w:tcPr>
           <w:p>
             <w:pPr>
               <w:pStyle w:val="TableParagraph"/>
-              <w:spacing w:before="131"/>
-              <w:ind w:left="490" w:right="501"/>
-              <w:rPr>
-                <w:rFonts w:ascii="Courier New"/>
-                <w:sz w:val="20"/>
-              </w:rPr>
+              <w:spacing w:before="131" w:after="0"/>
+              <w:ind w:left="490" w:right="501" w:hanging="0"/>
+              <w:rPr/>
             </w:pPr>
-            <w:hyperlink r:id="rId13">
+            <w:hyperlink r:id="rId8">
               <w:r>
                 <w:rPr>
-                  <w:rFonts w:ascii="Courier New"/>
+                  <w:rStyle w:val="ListLabel19"/>
+                  <w:rFonts w:ascii="Courier New" w:hAnsi="Courier New"/>
                   <w:sz w:val="20"/>
                 </w:rPr>
                 <w:t>acvianna@uol.com.br</w:t>
@@ -2065,12 +2407,22 @@
         </w:tc>
         <w:tc>
           <w:tcPr>
-            <w:tcW w:w="1727" w:type="dxa"/>
+            <w:tcW w:w="1729" w:type="dxa"/>
+            <w:tcBorders>
+              <w:top w:val="single" w:sz="8" w:space="0" w:color="FF9900"/>
+              <w:left w:val="single" w:sz="8" w:space="0" w:color="FF9900"/>
+              <w:bottom w:val="single" w:sz="8" w:space="0" w:color="FF9900"/>
+              <w:right w:val="single" w:sz="8" w:space="0" w:color="FF9900"/>
+              <w:insideH w:val="single" w:sz="8" w:space="0" w:color="FF9900"/>
+              <w:insideV w:val="single" w:sz="8" w:space="0" w:color="FF9900"/>
+            </w:tcBorders>
+            <w:shd w:fill="auto" w:val="clear"/>
           </w:tcPr>
           <w:p>
             <w:pPr>
               <w:pStyle w:val="TableParagraph"/>
-              <w:ind w:left="156" w:right="160"/>
+              <w:spacing w:before="111" w:after="0"/>
+              <w:ind w:left="156" w:right="160" w:hanging="0"/>
               <w:rPr>
                 <w:sz w:val="20"/>
               </w:rPr>
@@ -2085,464 +2437,419 @@
         </w:tc>
       </w:tr>
     </w:tbl>
-    <w:p/>
+    <w:p>
+      <w:pPr>
+        <w:pStyle w:val="Normal"/>
+        <w:rPr/>
+      </w:pPr>
+      <w:r>
+        <w:rPr/>
+      </w:r>
+    </w:p>
     <w:sectPr>
+      <w:type w:val="nextPage"/>
       <w:pgSz w:w="11920" w:h="16860"/>
-      <w:pgMar w:top="1600" w:right="1340" w:bottom="280" w:left="1600" w:header="720" w:footer="720" w:gutter="0"/>
-      <w:cols w:space="720"/>
+      <w:pgMar w:left="1600" w:right="1340" w:header="0" w:top="1600" w:footer="0" w:bottom="280" w:gutter="0"/>
+      <w:pgNumType w:fmt="decimal"/>
+      <w:formProt w:val="false"/>
+      <w:textDirection w:val="lrTb"/>
+      <w:docGrid w:type="default" w:linePitch="100" w:charSpace="4096"/>
     </w:sectPr>
   </w:body>
 </w:document>
 </file>
 
-<file path=word/comments.xml><?xml version="1.0" encoding="utf-8"?>
-<w:comments xmlns:wpc="http://schemas.microsoft.com/office/word/2010/wordprocessingCanvas" xmlns:mc="http://schemas.openxmlformats.org/markup-compatibility/2006" xmlns:o="urn:schemas-microsoft-com:office:office" xmlns:r="http://schemas.openxmlformats.org/officeDocument/2006/relationships" xmlns:m="http://schemas.openxmlformats.org/officeDocument/2006/math" xmlns:v="urn:schemas-microsoft-com:vml" xmlns:wp14="http://schemas.microsoft.com/office/word/2010/wordprocessingDrawing" xmlns:wp="http://schemas.openxmlformats.org/drawingml/2006/wordprocessingDrawing" xmlns:w10="urn:schemas-microsoft-com:office:word" xmlns:w="http://schemas.openxmlformats.org/wordprocessingml/2006/main" xmlns:w14="http://schemas.microsoft.com/office/word/2010/wordml" xmlns:w15="http://schemas.microsoft.com/office/word/2012/wordml" xmlns:wpg="http://schemas.microsoft.com/office/word/2010/wordprocessingGroup" xmlns:wpi="http://schemas.microsoft.com/office/word/2010/wordprocessingInk" xmlns:wne="http://schemas.microsoft.com/office/word/2006/wordml" xmlns:wps="http://schemas.microsoft.com/office/word/2010/wordprocessingShape" mc:Ignorable="w14 w15 wp14">
-  <w:comment w:id="0" w:author="Osvaldo Takai" w:date="2019-09-05T12:46:00Z" w:initials="OT">
-    <w:p>
-      <w:pPr>
-        <w:pStyle w:val="Textodecomentrio"/>
-      </w:pPr>
-      <w:r>
-        <w:rPr>
-          <w:rStyle w:val="Refdecomentrio"/>
-        </w:rPr>
-        <w:annotationRef/>
-      </w:r>
-      <w:r>
-        <w:t>a</w:t>
-      </w:r>
-    </w:p>
-  </w:comment>
-  <w:comment w:id="1" w:author="Osvaldo Takai" w:date="2019-09-05T12:47:00Z" w:initials="OT">
-    <w:p>
-      <w:pPr>
-        <w:pStyle w:val="Textodecomentrio"/>
-      </w:pPr>
-      <w:r>
-        <w:rPr>
-          <w:rStyle w:val="Refdecomentrio"/>
-        </w:rPr>
-        <w:annotationRef/>
-      </w:r>
-      <w:r>
-        <w:t>da</w:t>
-      </w:r>
-    </w:p>
-  </w:comment>
-  <w:comment w:id="2" w:author="Osvaldo Takai" w:date="2019-09-05T12:48:00Z" w:initials="OT">
-    <w:p>
-      <w:pPr>
-        <w:pStyle w:val="Textodecomentrio"/>
-      </w:pPr>
-      <w:r>
-        <w:rPr>
-          <w:rStyle w:val="Refdecomentrio"/>
-        </w:rPr>
-        <w:annotationRef/>
-      </w:r>
-      <w:r>
-        <w:t>previamente</w:t>
-      </w:r>
-    </w:p>
-  </w:comment>
-  <w:comment w:id="3" w:author="Osvaldo Takai" w:date="2019-09-05T12:49:00Z" w:initials="OT">
-    <w:p>
-      <w:pPr>
-        <w:pStyle w:val="Textodecomentrio"/>
-      </w:pPr>
-      <w:r>
-        <w:rPr>
-          <w:rStyle w:val="Refdecomentrio"/>
-        </w:rPr>
-        <w:annotationRef/>
-      </w:r>
-      <w:r>
-        <w:t>espaço duplo</w:t>
-      </w:r>
-    </w:p>
-  </w:comment>
-  <w:comment w:id="4" w:author="Osvaldo Takai" w:date="2019-09-05T12:51:00Z" w:initials="OT">
-    <w:p>
-      <w:pPr>
-        <w:pStyle w:val="Textodecomentrio"/>
-      </w:pPr>
-      <w:r>
-        <w:rPr>
-          <w:rStyle w:val="Refdecomentrio"/>
-        </w:rPr>
-        <w:annotationRef/>
-      </w:r>
-      <w:r>
-        <w:t>remover todos os espaçoes antes de vírgulas.</w:t>
-      </w:r>
-    </w:p>
-  </w:comment>
-  <w:comment w:id="5" w:author="Osvaldo Takai" w:date="2019-09-05T12:52:00Z" w:initials="OT">
-    <w:p>
-      <w:pPr>
-        <w:pStyle w:val="Textodecomentrio"/>
-      </w:pPr>
-      <w:r>
-        <w:rPr>
-          <w:rStyle w:val="Refdecomentrio"/>
-        </w:rPr>
-        <w:annotationRef/>
-      </w:r>
-      <w:r>
-        <w:t>Insira uma vírgula aqui.</w:t>
-      </w:r>
-    </w:p>
-  </w:comment>
-  <w:comment w:id="6" w:author="Osvaldo Takai" w:date="2019-09-05T12:54:00Z" w:initials="OT">
-    <w:p>
-      <w:pPr>
-        <w:pStyle w:val="Textodecomentrio"/>
-      </w:pPr>
-      <w:r>
-        <w:rPr>
-          <w:rStyle w:val="Refdecomentrio"/>
-        </w:rPr>
-        <w:annotationRef/>
-      </w:r>
-      <w:r>
-        <w:t>o</w:t>
-      </w:r>
-    </w:p>
-  </w:comment>
-  <w:comment w:id="7" w:author="Osvaldo Takai" w:date="2019-09-05T12:54:00Z" w:initials="OT">
-    <w:p>
-      <w:pPr>
-        <w:pStyle w:val="Textodecomentrio"/>
-      </w:pPr>
-      <w:r>
-        <w:rPr>
-          <w:rStyle w:val="Refdecomentrio"/>
-        </w:rPr>
-        <w:annotationRef/>
-      </w:r>
-      <w:r>
-        <w:t>O tempo que você têm é o tempo que você tinham para finalizar o curso. E vocês não deveria se comprometer a entregar o sistema como um todo</w:t>
-      </w:r>
-      <w:r>
-        <w:t>, pois normalmente não é possível desenvolver todo o sistema até o final do curso.</w:t>
-      </w:r>
-    </w:p>
-  </w:comment>
-</w:comments>
-</file>
-
-<file path=word/commentsExtended.xml><?xml version="1.0" encoding="utf-8"?>
-<w15:commentsEx xmlns:wpc="http://schemas.microsoft.com/office/word/2010/wordprocessingCanvas" xmlns:mc="http://schemas.openxmlformats.org/markup-compatibility/2006" xmlns:o="urn:schemas-microsoft-com:office:office" xmlns:r="http://schemas.openxmlformats.org/officeDocument/2006/relationships" xmlns:m="http://schemas.openxmlformats.org/officeDocument/2006/math" xmlns:v="urn:schemas-microsoft-com:vml" xmlns:wp14="http://schemas.microsoft.com/office/word/2010/wordprocessingDrawing" xmlns:wp="http://schemas.openxmlformats.org/drawingml/2006/wordprocessingDrawing" xmlns:w10="urn:schemas-microsoft-com:office:word" xmlns:w="http://schemas.openxmlformats.org/wordprocessingml/2006/main" xmlns:w14="http://schemas.microsoft.com/office/word/2010/wordml" xmlns:w15="http://schemas.microsoft.com/office/word/2012/wordml" xmlns:wpg="http://schemas.microsoft.com/office/word/2010/wordprocessingGroup" xmlns:wpi="http://schemas.microsoft.com/office/word/2010/wordprocessingInk" xmlns:wne="http://schemas.microsoft.com/office/word/2006/wordml" xmlns:wps="http://schemas.microsoft.com/office/word/2010/wordprocessingShape" mc:Ignorable="w14 w15 wp14">
-  <w15:commentEx w15:paraId="04CDC301" w15:done="0"/>
-  <w15:commentEx w15:paraId="3811F477" w15:done="0"/>
-  <w15:commentEx w15:paraId="5A6E79FC" w15:done="0"/>
-  <w15:commentEx w15:paraId="22E5ADA2" w15:done="0"/>
-  <w15:commentEx w15:paraId="0B382196" w15:done="0"/>
-  <w15:commentEx w15:paraId="447CB8FE" w15:done="0"/>
-  <w15:commentEx w15:paraId="16644DF3" w15:done="0"/>
-  <w15:commentEx w15:paraId="549ABEA6" w15:done="0"/>
-</w15:commentsEx>
-</file>
-
-<file path=word/commentsIds.xml><?xml version="1.0" encoding="utf-8"?>
-<w16cid:commentsIds xmlns:wpc="http://schemas.microsoft.com/office/word/2010/wordprocessingCanvas" xmlns:cx="http://schemas.microsoft.com/office/drawing/2014/chartex" xmlns:cx1="http://schemas.microsoft.com/office/drawing/2015/9/8/chartex" xmlns:cx2="http://schemas.microsoft.com/office/drawing/2015/10/21/chartex" xmlns:cx3="http://schemas.microsoft.com/office/drawing/2016/5/9/chartex" xmlns:cx4="http://schemas.microsoft.com/office/drawing/2016/5/10/chartex" xmlns:cx5="http://schemas.microsoft.com/office/drawing/2016/5/11/chartex" xmlns:cx6="http://schemas.microsoft.com/office/drawing/2016/5/12/chartex" xmlns:cx7="http://schemas.microsoft.com/office/drawing/2016/5/13/chartex" xmlns:cx8="http://schemas.microsoft.com/office/drawing/2016/5/14/chartex" xmlns:mc="http://schemas.openxmlformats.org/markup-compatibility/2006" xmlns:aink="http://schemas.microsoft.com/office/drawing/2016/ink" xmlns:am3d="http://schemas.microsoft.com/office/drawing/2017/model3d" xmlns:o="urn:schemas-microsoft-com:office:office" xmlns:r="http://schemas.openxmlformats.org/officeDocument/2006/relationships" xmlns:m="http://schemas.openxmlformats.org/officeDocument/2006/math" xmlns:v="urn:schemas-microsoft-com:vml" xmlns:wp14="http://schemas.microsoft.com/office/word/2010/wordprocessingDrawing" xmlns:wp="http://schemas.openxmlformats.org/drawingml/2006/wordprocessingDrawing" xmlns:w10="urn:schemas-microsoft-com:office:word" xmlns:w="http://schemas.openxmlformats.org/wordprocessingml/2006/main" xmlns:w14="http://schemas.microsoft.com/office/word/2010/wordml" xmlns:w15="http://schemas.microsoft.com/office/word/2012/wordml" xmlns:w16cid="http://schemas.microsoft.com/office/word/2016/wordml/cid" xmlns:w16se="http://schemas.microsoft.com/office/word/2015/wordml/symex" xmlns:wpg="http://schemas.microsoft.com/office/word/2010/wordprocessingGroup" xmlns:wpi="http://schemas.microsoft.com/office/word/2010/wordprocessingInk" xmlns:wne="http://schemas.microsoft.com/office/word/2006/wordml" xmlns:wps="http://schemas.microsoft.com/office/word/2010/wordprocessingShape" mc:Ignorable="w14 w15 w16se w16cid wp14">
-  <w16cid:commentId w16cid:paraId="04CDC301" w16cid:durableId="211B8227"/>
-  <w16cid:commentId w16cid:paraId="3811F477" w16cid:durableId="211B8261"/>
-  <w16cid:commentId w16cid:paraId="5A6E79FC" w16cid:durableId="211B8290"/>
-  <w16cid:commentId w16cid:paraId="22E5ADA2" w16cid:durableId="211B82D2"/>
-  <w16cid:commentId w16cid:paraId="0B382196" w16cid:durableId="211B833D"/>
-  <w16cid:commentId w16cid:paraId="447CB8FE" w16cid:durableId="211B837B"/>
-  <w16cid:commentId w16cid:paraId="1E634298" w16cid:durableId="211B83BA"/>
-  <w16cid:commentId w16cid:paraId="16644DF3" w16cid:durableId="211B83E8"/>
-  <w16cid:commentId w16cid:paraId="549ABEA6" w16cid:durableId="211B8416"/>
-</w16cid:commentsIds>
-</file>
-
 <file path=word/numbering.xml><?xml version="1.0" encoding="utf-8"?>
-<w:numbering xmlns:wpc="http://schemas.microsoft.com/office/word/2010/wordprocessingCanvas" xmlns:mc="http://schemas.openxmlformats.org/markup-compatibility/2006" xmlns:o="urn:schemas-microsoft-com:office:office" xmlns:r="http://schemas.openxmlformats.org/officeDocument/2006/relationships" xmlns:m="http://schemas.openxmlformats.org/officeDocument/2006/math" xmlns:v="urn:schemas-microsoft-com:vml" xmlns:wp14="http://schemas.microsoft.com/office/word/2010/wordprocessingDrawing" xmlns:wp="http://schemas.openxmlformats.org/drawingml/2006/wordprocessingDrawing" xmlns:w10="urn:schemas-microsoft-com:office:word" xmlns:w="http://schemas.openxmlformats.org/wordprocessingml/2006/main" xmlns:w14="http://schemas.microsoft.com/office/word/2010/wordml" xmlns:w15="http://schemas.microsoft.com/office/word/2012/wordml" xmlns:wpg="http://schemas.microsoft.com/office/word/2010/wordprocessingGroup" xmlns:wpi="http://schemas.microsoft.com/office/word/2010/wordprocessingInk" xmlns:wne="http://schemas.microsoft.com/office/word/2006/wordml" xmlns:wps="http://schemas.microsoft.com/office/word/2010/wordprocessingShape" mc:Ignorable="w14 w15 wp14">
-  <w:abstractNum w:abstractNumId="0">
-    <w:nsid w:val="48577E9A"/>
-    <w:multiLevelType w:val="hybridMultilevel"/>
-    <w:tmpl w:val="427022C2"/>
-    <w:lvl w:ilvl="0" w:tplc="E00CBD3A">
+<w:numbering xmlns:w="http://schemas.openxmlformats.org/wordprocessingml/2006/main" xmlns:o="urn:schemas-microsoft-com:office:office" xmlns:r="http://schemas.openxmlformats.org/officeDocument/2006/relationships" xmlns:v="urn:schemas-microsoft-com:vml">
+  <w:abstractNum w:abstractNumId="1">
+    <w:lvl w:ilvl="0">
       <w:start w:val="1"/>
       <w:numFmt w:val="decimal"/>
       <w:lvlText w:val="%1."/>
       <w:lvlJc w:val="left"/>
       <w:pPr>
         <w:ind w:left="821" w:hanging="361"/>
-        <w:jc w:val="left"/>
       </w:pPr>
       <w:rPr>
-        <w:rFonts w:ascii="Times New Roman" w:eastAsia="Times New Roman" w:hAnsi="Times New Roman" w:cs="Times New Roman" w:hint="default"/>
-        <w:w w:val="100"/>
         <w:sz w:val="24"/>
         <w:szCs w:val="24"/>
+        <w:w w:val="100"/>
+        <w:rFonts w:eastAsia="Times New Roman" w:cs="Times New Roman"/>
         <w:lang w:val="pt-PT" w:eastAsia="pt-PT" w:bidi="pt-PT"/>
       </w:rPr>
     </w:lvl>
-    <w:lvl w:ilvl="1" w:tplc="E1DC30FC">
+    <w:lvl w:ilvl="1">
+      <w:start w:val="1"/>
       <w:numFmt w:val="bullet"/>
-      <w:lvlText w:val="•"/>
+      <w:lvlText w:val=""/>
       <w:lvlJc w:val="left"/>
       <w:pPr>
         <w:ind w:left="1636" w:hanging="361"/>
       </w:pPr>
       <w:rPr>
-        <w:rFonts w:hint="default"/>
+        <w:rFonts w:ascii="Symbol" w:hAnsi="Symbol" w:cs="Symbol" w:hint="default"/>
+        <w:rFonts w:cs="Symbol"/>
         <w:lang w:val="pt-PT" w:eastAsia="pt-PT" w:bidi="pt-PT"/>
       </w:rPr>
     </w:lvl>
-    <w:lvl w:ilvl="2" w:tplc="7F4859F6">
+    <w:lvl w:ilvl="2">
+      <w:start w:val="1"/>
       <w:numFmt w:val="bullet"/>
-      <w:lvlText w:val="•"/>
+      <w:lvlText w:val=""/>
       <w:lvlJc w:val="left"/>
       <w:pPr>
         <w:ind w:left="2452" w:hanging="361"/>
       </w:pPr>
       <w:rPr>
-        <w:rFonts w:hint="default"/>
+        <w:rFonts w:ascii="Symbol" w:hAnsi="Symbol" w:cs="Symbol" w:hint="default"/>
+        <w:rFonts w:cs="Symbol"/>
         <w:lang w:val="pt-PT" w:eastAsia="pt-PT" w:bidi="pt-PT"/>
       </w:rPr>
     </w:lvl>
-    <w:lvl w:ilvl="3" w:tplc="BCF20C76">
+    <w:lvl w:ilvl="3">
+      <w:start w:val="1"/>
       <w:numFmt w:val="bullet"/>
-      <w:lvlText w:val="•"/>
+      <w:lvlText w:val=""/>
       <w:lvlJc w:val="left"/>
       <w:pPr>
         <w:ind w:left="3268" w:hanging="361"/>
       </w:pPr>
       <w:rPr>
-        <w:rFonts w:hint="default"/>
+        <w:rFonts w:ascii="Symbol" w:hAnsi="Symbol" w:cs="Symbol" w:hint="default"/>
+        <w:rFonts w:cs="Symbol"/>
         <w:lang w:val="pt-PT" w:eastAsia="pt-PT" w:bidi="pt-PT"/>
       </w:rPr>
     </w:lvl>
-    <w:lvl w:ilvl="4" w:tplc="6E4A7644">
+    <w:lvl w:ilvl="4">
+      <w:start w:val="1"/>
       <w:numFmt w:val="bullet"/>
-      <w:lvlText w:val="•"/>
+      <w:lvlText w:val=""/>
       <w:lvlJc w:val="left"/>
       <w:pPr>
         <w:ind w:left="4084" w:hanging="361"/>
       </w:pPr>
       <w:rPr>
-        <w:rFonts w:hint="default"/>
+        <w:rFonts w:ascii="Symbol" w:hAnsi="Symbol" w:cs="Symbol" w:hint="default"/>
+        <w:rFonts w:cs="Symbol"/>
         <w:lang w:val="pt-PT" w:eastAsia="pt-PT" w:bidi="pt-PT"/>
       </w:rPr>
     </w:lvl>
-    <w:lvl w:ilvl="5" w:tplc="B4D6E802">
+    <w:lvl w:ilvl="5">
+      <w:start w:val="1"/>
       <w:numFmt w:val="bullet"/>
-      <w:lvlText w:val="•"/>
+      <w:lvlText w:val=""/>
       <w:lvlJc w:val="left"/>
       <w:pPr>
         <w:ind w:left="4900" w:hanging="361"/>
       </w:pPr>
       <w:rPr>
-        <w:rFonts w:hint="default"/>
+        <w:rFonts w:ascii="Symbol" w:hAnsi="Symbol" w:cs="Symbol" w:hint="default"/>
+        <w:rFonts w:cs="Symbol"/>
         <w:lang w:val="pt-PT" w:eastAsia="pt-PT" w:bidi="pt-PT"/>
       </w:rPr>
     </w:lvl>
-    <w:lvl w:ilvl="6" w:tplc="500C4092">
+    <w:lvl w:ilvl="6">
+      <w:start w:val="1"/>
       <w:numFmt w:val="bullet"/>
-      <w:lvlText w:val="•"/>
+      <w:lvlText w:val=""/>
       <w:lvlJc w:val="left"/>
       <w:pPr>
         <w:ind w:left="5716" w:hanging="361"/>
       </w:pPr>
       <w:rPr>
-        <w:rFonts w:hint="default"/>
+        <w:rFonts w:ascii="Symbol" w:hAnsi="Symbol" w:cs="Symbol" w:hint="default"/>
+        <w:rFonts w:cs="Symbol"/>
         <w:lang w:val="pt-PT" w:eastAsia="pt-PT" w:bidi="pt-PT"/>
       </w:rPr>
     </w:lvl>
-    <w:lvl w:ilvl="7" w:tplc="9C78159C">
+    <w:lvl w:ilvl="7">
+      <w:start w:val="1"/>
       <w:numFmt w:val="bullet"/>
-      <w:lvlText w:val="•"/>
+      <w:lvlText w:val=""/>
       <w:lvlJc w:val="left"/>
       <w:pPr>
         <w:ind w:left="6532" w:hanging="361"/>
       </w:pPr>
       <w:rPr>
-        <w:rFonts w:hint="default"/>
+        <w:rFonts w:ascii="Symbol" w:hAnsi="Symbol" w:cs="Symbol" w:hint="default"/>
+        <w:rFonts w:cs="Symbol"/>
         <w:lang w:val="pt-PT" w:eastAsia="pt-PT" w:bidi="pt-PT"/>
       </w:rPr>
     </w:lvl>
-    <w:lvl w:ilvl="8" w:tplc="844CE938">
+    <w:lvl w:ilvl="8">
+      <w:start w:val="1"/>
       <w:numFmt w:val="bullet"/>
-      <w:lvlText w:val="•"/>
+      <w:lvlText w:val=""/>
       <w:lvlJc w:val="left"/>
       <w:pPr>
         <w:ind w:left="7348" w:hanging="361"/>
       </w:pPr>
       <w:rPr>
-        <w:rFonts w:hint="default"/>
+        <w:rFonts w:ascii="Symbol" w:hAnsi="Symbol" w:cs="Symbol" w:hint="default"/>
+        <w:rFonts w:cs="Symbol"/>
         <w:lang w:val="pt-PT" w:eastAsia="pt-PT" w:bidi="pt-PT"/>
       </w:rPr>
     </w:lvl>
   </w:abstractNum>
-  <w:abstractNum w:abstractNumId="1">
-    <w:nsid w:val="51C944E3"/>
-    <w:multiLevelType w:val="hybridMultilevel"/>
-    <w:tmpl w:val="D08659E8"/>
-    <w:lvl w:ilvl="0" w:tplc="A5100306">
+  <w:abstractNum w:abstractNumId="2">
+    <w:lvl w:ilvl="0">
       <w:start w:val="1"/>
       <w:numFmt w:val="decimal"/>
       <w:lvlText w:val="%1."/>
       <w:lvlJc w:val="left"/>
       <w:pPr>
         <w:ind w:left="821" w:hanging="361"/>
-        <w:jc w:val="left"/>
       </w:pPr>
       <w:rPr>
-        <w:rFonts w:ascii="Times New Roman" w:eastAsia="Times New Roman" w:hAnsi="Times New Roman" w:cs="Times New Roman" w:hint="default"/>
-        <w:w w:val="100"/>
         <w:sz w:val="24"/>
         <w:szCs w:val="24"/>
+        <w:w w:val="100"/>
+        <w:rFonts w:eastAsia="Times New Roman" w:cs="Times New Roman"/>
         <w:lang w:val="pt-PT" w:eastAsia="pt-PT" w:bidi="pt-PT"/>
       </w:rPr>
     </w:lvl>
-    <w:lvl w:ilvl="1" w:tplc="73BEA182">
+    <w:lvl w:ilvl="1">
+      <w:start w:val="1"/>
       <w:numFmt w:val="bullet"/>
-      <w:lvlText w:val="•"/>
+      <w:lvlText w:val=""/>
       <w:lvlJc w:val="left"/>
       <w:pPr>
         <w:ind w:left="1636" w:hanging="361"/>
       </w:pPr>
       <w:rPr>
-        <w:rFonts w:hint="default"/>
+        <w:rFonts w:ascii="Symbol" w:hAnsi="Symbol" w:cs="Symbol" w:hint="default"/>
+        <w:rFonts w:cs="Symbol"/>
         <w:lang w:val="pt-PT" w:eastAsia="pt-PT" w:bidi="pt-PT"/>
       </w:rPr>
     </w:lvl>
-    <w:lvl w:ilvl="2" w:tplc="80C21D10">
+    <w:lvl w:ilvl="2">
+      <w:start w:val="1"/>
       <w:numFmt w:val="bullet"/>
-      <w:lvlText w:val="•"/>
+      <w:lvlText w:val=""/>
       <w:lvlJc w:val="left"/>
       <w:pPr>
         <w:ind w:left="2452" w:hanging="361"/>
       </w:pPr>
       <w:rPr>
-        <w:rFonts w:hint="default"/>
+        <w:rFonts w:ascii="Symbol" w:hAnsi="Symbol" w:cs="Symbol" w:hint="default"/>
+        <w:rFonts w:cs="Symbol"/>
         <w:lang w:val="pt-PT" w:eastAsia="pt-PT" w:bidi="pt-PT"/>
       </w:rPr>
     </w:lvl>
-    <w:lvl w:ilvl="3" w:tplc="70888A82">
+    <w:lvl w:ilvl="3">
+      <w:start w:val="1"/>
       <w:numFmt w:val="bullet"/>
-      <w:lvlText w:val="•"/>
+      <w:lvlText w:val=""/>
       <w:lvlJc w:val="left"/>
       <w:pPr>
         <w:ind w:left="3268" w:hanging="361"/>
       </w:pPr>
       <w:rPr>
-        <w:rFonts w:hint="default"/>
+        <w:rFonts w:ascii="Symbol" w:hAnsi="Symbol" w:cs="Symbol" w:hint="default"/>
+        <w:rFonts w:cs="Symbol"/>
         <w:lang w:val="pt-PT" w:eastAsia="pt-PT" w:bidi="pt-PT"/>
       </w:rPr>
     </w:lvl>
-    <w:lvl w:ilvl="4" w:tplc="2F264A6A">
+    <w:lvl w:ilvl="4">
+      <w:start w:val="1"/>
       <w:numFmt w:val="bullet"/>
-      <w:lvlText w:val="•"/>
+      <w:lvlText w:val=""/>
       <w:lvlJc w:val="left"/>
       <w:pPr>
         <w:ind w:left="4084" w:hanging="361"/>
       </w:pPr>
       <w:rPr>
-        <w:rFonts w:hint="default"/>
+        <w:rFonts w:ascii="Symbol" w:hAnsi="Symbol" w:cs="Symbol" w:hint="default"/>
+        <w:rFonts w:cs="Symbol"/>
         <w:lang w:val="pt-PT" w:eastAsia="pt-PT" w:bidi="pt-PT"/>
       </w:rPr>
     </w:lvl>
-    <w:lvl w:ilvl="5" w:tplc="43964C02">
+    <w:lvl w:ilvl="5">
+      <w:start w:val="1"/>
       <w:numFmt w:val="bullet"/>
-      <w:lvlText w:val="•"/>
+      <w:lvlText w:val=""/>
       <w:lvlJc w:val="left"/>
       <w:pPr>
         <w:ind w:left="4900" w:hanging="361"/>
       </w:pPr>
       <w:rPr>
-        <w:rFonts w:hint="default"/>
+        <w:rFonts w:ascii="Symbol" w:hAnsi="Symbol" w:cs="Symbol" w:hint="default"/>
+        <w:rFonts w:cs="Symbol"/>
         <w:lang w:val="pt-PT" w:eastAsia="pt-PT" w:bidi="pt-PT"/>
       </w:rPr>
     </w:lvl>
-    <w:lvl w:ilvl="6" w:tplc="6F7ED4E8">
+    <w:lvl w:ilvl="6">
+      <w:start w:val="1"/>
       <w:numFmt w:val="bullet"/>
-      <w:lvlText w:val="•"/>
+      <w:lvlText w:val=""/>
       <w:lvlJc w:val="left"/>
       <w:pPr>
         <w:ind w:left="5716" w:hanging="361"/>
       </w:pPr>
       <w:rPr>
-        <w:rFonts w:hint="default"/>
+        <w:rFonts w:ascii="Symbol" w:hAnsi="Symbol" w:cs="Symbol" w:hint="default"/>
+        <w:rFonts w:cs="Symbol"/>
         <w:lang w:val="pt-PT" w:eastAsia="pt-PT" w:bidi="pt-PT"/>
       </w:rPr>
     </w:lvl>
-    <w:lvl w:ilvl="7" w:tplc="77486632">
+    <w:lvl w:ilvl="7">
+      <w:start w:val="1"/>
       <w:numFmt w:val="bullet"/>
-      <w:lvlText w:val="•"/>
+      <w:lvlText w:val=""/>
       <w:lvlJc w:val="left"/>
       <w:pPr>
         <w:ind w:left="6532" w:hanging="361"/>
       </w:pPr>
       <w:rPr>
-        <w:rFonts w:hint="default"/>
+        <w:rFonts w:ascii="Symbol" w:hAnsi="Symbol" w:cs="Symbol" w:hint="default"/>
+        <w:rFonts w:cs="Symbol"/>
         <w:lang w:val="pt-PT" w:eastAsia="pt-PT" w:bidi="pt-PT"/>
       </w:rPr>
     </w:lvl>
-    <w:lvl w:ilvl="8" w:tplc="04F6BAA6">
+    <w:lvl w:ilvl="8">
+      <w:start w:val="1"/>
       <w:numFmt w:val="bullet"/>
-      <w:lvlText w:val="•"/>
+      <w:lvlText w:val=""/>
       <w:lvlJc w:val="left"/>
       <w:pPr>
         <w:ind w:left="7348" w:hanging="361"/>
       </w:pPr>
       <w:rPr>
-        <w:rFonts w:hint="default"/>
+        <w:rFonts w:ascii="Symbol" w:hAnsi="Symbol" w:cs="Symbol" w:hint="default"/>
+        <w:rFonts w:cs="Symbol"/>
         <w:lang w:val="pt-PT" w:eastAsia="pt-PT" w:bidi="pt-PT"/>
       </w:rPr>
     </w:lvl>
   </w:abstractNum>
+  <w:abstractNum w:abstractNumId="3">
+    <w:lvl w:ilvl="0">
+      <w:start w:val="1"/>
+      <w:numFmt w:val="none"/>
+      <w:suff w:val="nothing"/>
+      <w:lvlText w:val=""/>
+      <w:lvlJc w:val="left"/>
+      <w:pPr>
+        <w:ind w:left="0" w:hanging="0"/>
+      </w:pPr>
+    </w:lvl>
+    <w:lvl w:ilvl="1">
+      <w:start w:val="1"/>
+      <w:numFmt w:val="none"/>
+      <w:suff w:val="nothing"/>
+      <w:lvlText w:val=""/>
+      <w:lvlJc w:val="left"/>
+      <w:pPr>
+        <w:ind w:left="0" w:hanging="0"/>
+      </w:pPr>
+    </w:lvl>
+    <w:lvl w:ilvl="2">
+      <w:start w:val="1"/>
+      <w:numFmt w:val="none"/>
+      <w:suff w:val="nothing"/>
+      <w:lvlText w:val=""/>
+      <w:lvlJc w:val="left"/>
+      <w:pPr>
+        <w:ind w:left="0" w:hanging="0"/>
+      </w:pPr>
+    </w:lvl>
+    <w:lvl w:ilvl="3">
+      <w:start w:val="1"/>
+      <w:numFmt w:val="none"/>
+      <w:suff w:val="nothing"/>
+      <w:lvlText w:val=""/>
+      <w:lvlJc w:val="left"/>
+      <w:pPr>
+        <w:ind w:left="0" w:hanging="0"/>
+      </w:pPr>
+    </w:lvl>
+    <w:lvl w:ilvl="4">
+      <w:start w:val="1"/>
+      <w:numFmt w:val="none"/>
+      <w:suff w:val="nothing"/>
+      <w:lvlText w:val=""/>
+      <w:lvlJc w:val="left"/>
+      <w:pPr>
+        <w:ind w:left="0" w:hanging="0"/>
+      </w:pPr>
+    </w:lvl>
+    <w:lvl w:ilvl="5">
+      <w:start w:val="1"/>
+      <w:numFmt w:val="none"/>
+      <w:suff w:val="nothing"/>
+      <w:lvlText w:val=""/>
+      <w:lvlJc w:val="left"/>
+      <w:pPr>
+        <w:ind w:left="0" w:hanging="0"/>
+      </w:pPr>
+    </w:lvl>
+    <w:lvl w:ilvl="6">
+      <w:start w:val="1"/>
+      <w:numFmt w:val="none"/>
+      <w:suff w:val="nothing"/>
+      <w:lvlText w:val=""/>
+      <w:lvlJc w:val="left"/>
+      <w:pPr>
+        <w:ind w:left="0" w:hanging="0"/>
+      </w:pPr>
+    </w:lvl>
+    <w:lvl w:ilvl="7">
+      <w:start w:val="1"/>
+      <w:numFmt w:val="none"/>
+      <w:suff w:val="nothing"/>
+      <w:lvlText w:val=""/>
+      <w:lvlJc w:val="left"/>
+      <w:pPr>
+        <w:ind w:left="0" w:hanging="0"/>
+      </w:pPr>
+    </w:lvl>
+    <w:lvl w:ilvl="8">
+      <w:start w:val="1"/>
+      <w:numFmt w:val="none"/>
+      <w:suff w:val="nothing"/>
+      <w:lvlText w:val=""/>
+      <w:lvlJc w:val="left"/>
+      <w:pPr>
+        <w:ind w:left="0" w:hanging="0"/>
+      </w:pPr>
+    </w:lvl>
+  </w:abstractNum>
   <w:num w:numId="1">
-    <w:abstractNumId w:val="0"/>
+    <w:abstractNumId w:val="1"/>
   </w:num>
   <w:num w:numId="2">
-    <w:abstractNumId w:val="1"/>
+    <w:abstractNumId w:val="2"/>
+  </w:num>
+  <w:num w:numId="3">
+    <w:abstractNumId w:val="3"/>
   </w:num>
 </w:numbering>
 </file>
 
-<file path=word/people.xml><?xml version="1.0" encoding="utf-8"?>
-<w15:people xmlns:wpc="http://schemas.microsoft.com/office/word/2010/wordprocessingCanvas" xmlns:mc="http://schemas.openxmlformats.org/markup-compatibility/2006" xmlns:o="urn:schemas-microsoft-com:office:office" xmlns:r="http://schemas.openxmlformats.org/officeDocument/2006/relationships" xmlns:m="http://schemas.openxmlformats.org/officeDocument/2006/math" xmlns:v="urn:schemas-microsoft-com:vml" xmlns:wp14="http://schemas.microsoft.com/office/word/2010/wordprocessingDrawing" xmlns:wp="http://schemas.openxmlformats.org/drawingml/2006/wordprocessingDrawing" xmlns:w10="urn:schemas-microsoft-com:office:word" xmlns:w="http://schemas.openxmlformats.org/wordprocessingml/2006/main" xmlns:w14="http://schemas.microsoft.com/office/word/2010/wordml" xmlns:w15="http://schemas.microsoft.com/office/word/2012/wordml" xmlns:wpg="http://schemas.microsoft.com/office/word/2010/wordprocessingGroup" xmlns:wpi="http://schemas.microsoft.com/office/word/2010/wordprocessingInk" xmlns:wne="http://schemas.microsoft.com/office/word/2006/wordml" xmlns:wps="http://schemas.microsoft.com/office/word/2010/wordprocessingShape" mc:Ignorable="w14 w15 wp14">
-  <w15:person w15:author="Osvaldo Takai">
-    <w15:presenceInfo w15:providerId="Windows Live" w15:userId="8f2cfd8d8658571c"/>
-  </w15:person>
-</w15:people>
-</file>
-
 <file path=word/styles.xml><?xml version="1.0" encoding="utf-8"?>
-<w:styles xmlns:mc="http://schemas.openxmlformats.org/markup-compatibility/2006" xmlns:r="http://schemas.openxmlformats.org/officeDocument/2006/relationships" xmlns:w="http://schemas.openxmlformats.org/wordprocessingml/2006/main" xmlns:w14="http://schemas.microsoft.com/office/word/2010/wordml" xmlns:w15="http://schemas.microsoft.com/office/word/2012/wordml" mc:Ignorable="w14 w15">
+<w:styles xmlns:w="http://schemas.openxmlformats.org/wordprocessingml/2006/main" xmlns:w14="http://schemas.microsoft.com/office/word/2010/wordml" xmlns:mc="http://schemas.openxmlformats.org/markup-compatibility/2006" mc:Ignorable="w14">
   <w:docDefaults>
     <w:rPrDefault>
       <w:rPr>
-        <w:rFonts w:asciiTheme="minorHAnsi" w:eastAsiaTheme="minorHAnsi" w:hAnsiTheme="minorHAnsi" w:cstheme="minorBidi"/>
-        <w:sz w:val="22"/>
+        <w:rFonts w:ascii="Calibri" w:hAnsi="Calibri" w:eastAsia="Calibri" w:cs="" w:asciiTheme="minorHAnsi" w:cstheme="minorBidi" w:eastAsiaTheme="minorHAnsi" w:hAnsiTheme="minorHAnsi"/>
         <w:szCs w:val="22"/>
         <w:lang w:val="en-US" w:eastAsia="en-US" w:bidi="ar-SA"/>
       </w:rPr>
     </w:rPrDefault>
     <w:pPrDefault>
-      <w:pPr>
-        <w:widowControl w:val="0"/>
-        <w:autoSpaceDE w:val="0"/>
-        <w:autoSpaceDN w:val="0"/>
-      </w:pPr>
+      <w:pPr/>
     </w:pPrDefault>
   </w:docDefaults>
   <w:latentStyles w:defLockedState="0" w:defUIPriority="99" w:defSemiHidden="0" w:defUnhideWhenUsed="0" w:defQFormat="0" w:count="371">
     <w:lsdException w:name="Normal" w:uiPriority="0" w:qFormat="1"/>
     <w:lsdException w:name="heading 1" w:uiPriority="9" w:qFormat="1"/>
-    <w:lsdException w:name="heading 2" w:semiHidden="1" w:uiPriority="9" w:unhideWhenUsed="1" w:qFormat="1"/>
-    <w:lsdException w:name="heading 3" w:semiHidden="1" w:uiPriority="9" w:unhideWhenUsed="1" w:qFormat="1"/>
-    <w:lsdException w:name="heading 4" w:semiHidden="1" w:uiPriority="9" w:unhideWhenUsed="1" w:qFormat="1"/>
-    <w:lsdException w:name="heading 5" w:semiHidden="1" w:uiPriority="9" w:unhideWhenUsed="1" w:qFormat="1"/>
-    <w:lsdException w:name="heading 6" w:semiHidden="1" w:uiPriority="9" w:unhideWhenUsed="1" w:qFormat="1"/>
-    <w:lsdException w:name="heading 7" w:semiHidden="1" w:uiPriority="9" w:unhideWhenUsed="1" w:qFormat="1"/>
-    <w:lsdException w:name="heading 8" w:semiHidden="1" w:uiPriority="9" w:unhideWhenUsed="1" w:qFormat="1"/>
-    <w:lsdException w:name="heading 9" w:semiHidden="1" w:uiPriority="9" w:unhideWhenUsed="1" w:qFormat="1"/>
+    <w:lsdException w:name="heading 2" w:uiPriority="9" w:semiHidden="1" w:unhideWhenUsed="1" w:qFormat="1"/>
+    <w:lsdException w:name="heading 3" w:uiPriority="9" w:semiHidden="1" w:unhideWhenUsed="1" w:qFormat="1"/>
+    <w:lsdException w:name="heading 4" w:uiPriority="9" w:semiHidden="1" w:unhideWhenUsed="1" w:qFormat="1"/>
+    <w:lsdException w:name="heading 5" w:uiPriority="9" w:semiHidden="1" w:unhideWhenUsed="1" w:qFormat="1"/>
+    <w:lsdException w:name="heading 6" w:uiPriority="9" w:semiHidden="1" w:unhideWhenUsed="1" w:qFormat="1"/>
+    <w:lsdException w:name="heading 7" w:uiPriority="9" w:semiHidden="1" w:unhideWhenUsed="1" w:qFormat="1"/>
+    <w:lsdException w:name="heading 8" w:uiPriority="9" w:semiHidden="1" w:unhideWhenUsed="1" w:qFormat="1"/>
+    <w:lsdException w:name="heading 9" w:uiPriority="9" w:semiHidden="1" w:unhideWhenUsed="1" w:qFormat="1"/>
     <w:lsdException w:name="index 1" w:semiHidden="1" w:unhideWhenUsed="1"/>
     <w:lsdException w:name="index 2" w:semiHidden="1" w:unhideWhenUsed="1"/>
     <w:lsdException w:name="index 3" w:semiHidden="1" w:unhideWhenUsed="1"/>
@@ -2552,22 +2859,22 @@
     <w:lsdException w:name="index 7" w:semiHidden="1" w:unhideWhenUsed="1"/>
     <w:lsdException w:name="index 8" w:semiHidden="1" w:unhideWhenUsed="1"/>
     <w:lsdException w:name="index 9" w:semiHidden="1" w:unhideWhenUsed="1"/>
-    <w:lsdException w:name="toc 1" w:semiHidden="1" w:uiPriority="39" w:unhideWhenUsed="1"/>
-    <w:lsdException w:name="toc 2" w:semiHidden="1" w:uiPriority="39" w:unhideWhenUsed="1"/>
-    <w:lsdException w:name="toc 3" w:semiHidden="1" w:uiPriority="39" w:unhideWhenUsed="1"/>
-    <w:lsdException w:name="toc 4" w:semiHidden="1" w:uiPriority="39" w:unhideWhenUsed="1"/>
-    <w:lsdException w:name="toc 5" w:semiHidden="1" w:uiPriority="39" w:unhideWhenUsed="1"/>
-    <w:lsdException w:name="toc 6" w:semiHidden="1" w:uiPriority="39" w:unhideWhenUsed="1"/>
-    <w:lsdException w:name="toc 7" w:semiHidden="1" w:uiPriority="39" w:unhideWhenUsed="1"/>
-    <w:lsdException w:name="toc 8" w:semiHidden="1" w:uiPriority="39" w:unhideWhenUsed="1"/>
-    <w:lsdException w:name="toc 9" w:semiHidden="1" w:uiPriority="39" w:unhideWhenUsed="1"/>
+    <w:lsdException w:name="toc 1" w:uiPriority="39" w:semiHidden="1" w:unhideWhenUsed="1"/>
+    <w:lsdException w:name="toc 2" w:uiPriority="39" w:semiHidden="1" w:unhideWhenUsed="1"/>
+    <w:lsdException w:name="toc 3" w:uiPriority="39" w:semiHidden="1" w:unhideWhenUsed="1"/>
+    <w:lsdException w:name="toc 4" w:uiPriority="39" w:semiHidden="1" w:unhideWhenUsed="1"/>
+    <w:lsdException w:name="toc 5" w:uiPriority="39" w:semiHidden="1" w:unhideWhenUsed="1"/>
+    <w:lsdException w:name="toc 6" w:uiPriority="39" w:semiHidden="1" w:unhideWhenUsed="1"/>
+    <w:lsdException w:name="toc 7" w:uiPriority="39" w:semiHidden="1" w:unhideWhenUsed="1"/>
+    <w:lsdException w:name="toc 8" w:uiPriority="39" w:semiHidden="1" w:unhideWhenUsed="1"/>
+    <w:lsdException w:name="toc 9" w:uiPriority="39" w:semiHidden="1" w:unhideWhenUsed="1"/>
     <w:lsdException w:name="Normal Indent" w:semiHidden="1" w:unhideWhenUsed="1"/>
     <w:lsdException w:name="footnote text" w:semiHidden="1" w:unhideWhenUsed="1"/>
     <w:lsdException w:name="annotation text" w:semiHidden="1" w:unhideWhenUsed="1"/>
     <w:lsdException w:name="header" w:semiHidden="1" w:unhideWhenUsed="1"/>
     <w:lsdException w:name="footer" w:semiHidden="1" w:unhideWhenUsed="1"/>
     <w:lsdException w:name="index heading" w:semiHidden="1" w:unhideWhenUsed="1"/>
-    <w:lsdException w:name="caption" w:semiHidden="1" w:uiPriority="35" w:unhideWhenUsed="1" w:qFormat="1"/>
+    <w:lsdException w:name="caption" w:uiPriority="35" w:semiHidden="1" w:unhideWhenUsed="1" w:qFormat="1"/>
     <w:lsdException w:name="table of figures" w:semiHidden="1" w:unhideWhenUsed="1"/>
     <w:lsdException w:name="envelope address" w:semiHidden="1" w:unhideWhenUsed="1"/>
     <w:lsdException w:name="envelope return" w:semiHidden="1" w:unhideWhenUsed="1"/>
@@ -2598,7 +2905,7 @@
     <w:lsdException w:name="Title" w:uiPriority="10" w:qFormat="1"/>
     <w:lsdException w:name="Closing" w:semiHidden="1" w:unhideWhenUsed="1"/>
     <w:lsdException w:name="Signature" w:semiHidden="1" w:unhideWhenUsed="1"/>
-    <w:lsdException w:name="Default Paragraph Font" w:semiHidden="1" w:uiPriority="1" w:unhideWhenUsed="1"/>
+    <w:lsdException w:name="Default Paragraph Font" w:uiPriority="1" w:semiHidden="1" w:unhideWhenUsed="1"/>
     <w:lsdException w:name="Body Text" w:semiHidden="1" w:unhideWhenUsed="1"/>
     <w:lsdException w:name="Body Text Indent" w:semiHidden="1" w:unhideWhenUsed="1"/>
     <w:lsdException w:name="List Continue" w:semiHidden="1" w:unhideWhenUsed="1"/>
@@ -2798,8 +3105,8 @@
     <w:lsdException w:name="Subtle Reference" w:uiPriority="31" w:qFormat="1"/>
     <w:lsdException w:name="Intense Reference" w:uiPriority="32" w:qFormat="1"/>
     <w:lsdException w:name="Book Title" w:uiPriority="33" w:qFormat="1"/>
-    <w:lsdException w:name="Bibliography" w:semiHidden="1" w:uiPriority="37" w:unhideWhenUsed="1"/>
-    <w:lsdException w:name="TOC Heading" w:semiHidden="1" w:uiPriority="39" w:unhideWhenUsed="1" w:qFormat="1"/>
+    <w:lsdException w:name="Bibliography" w:uiPriority="37" w:semiHidden="1" w:unhideWhenUsed="1"/>
+    <w:lsdException w:name="TOC Heading" w:uiPriority="39" w:semiHidden="1" w:unhideWhenUsed="1" w:qFormat="1"/>
     <w:lsdException w:name="Plain Table 1" w:uiPriority="41"/>
     <w:lsdException w:name="Plain Table 2" w:uiPriority="42"/>
     <w:lsdException w:name="Plain Table 3" w:uiPriority="43"/>
@@ -2905,19 +3212,539 @@
     <w:lsdException w:name="List Table 6 Colorful Accent 6" w:uiPriority="51"/>
     <w:lsdException w:name="List Table 7 Colorful Accent 6" w:uiPriority="52"/>
   </w:latentStyles>
-  <w:style w:type="paragraph" w:default="1" w:styleId="Normal">
+  <w:style w:type="paragraph" w:styleId="Normal" w:default="1">
     <w:name w:val="Normal"/>
     <w:qFormat/>
-    <w:rPr>
-      <w:rFonts w:ascii="Times New Roman" w:eastAsia="Times New Roman" w:hAnsi="Times New Roman" w:cs="Times New Roman"/>
+    <w:pPr>
+      <w:widowControl/>
+      <w:bidi w:val="0"/>
+      <w:jc w:val="left"/>
+    </w:pPr>
+    <w:rPr>
+      <w:rFonts w:ascii="Times New Roman" w:hAnsi="Times New Roman" w:eastAsia="Times New Roman" w:cs="Times New Roman"/>
+      <w:color w:val="auto"/>
+      <w:kern w:val="0"/>
+      <w:sz w:val="22"/>
+      <w:szCs w:val="22"/>
       <w:lang w:val="pt-PT" w:eastAsia="pt-PT" w:bidi="pt-PT"/>
     </w:rPr>
   </w:style>
-  <w:style w:type="character" w:default="1" w:styleId="Fontepargpadro">
+  <w:style w:type="character" w:styleId="DefaultParagraphFont" w:default="1">
     <w:name w:val="Default Paragraph Font"/>
     <w:uiPriority w:val="1"/>
     <w:semiHidden/>
     <w:unhideWhenUsed/>
+    <w:qFormat/>
+    <w:rPr/>
+  </w:style>
+  <w:style w:type="character" w:styleId="Annotationreference">
+    <w:name w:val="annotation reference"/>
+    <w:basedOn w:val="DefaultParagraphFont"/>
+    <w:uiPriority w:val="99"/>
+    <w:semiHidden/>
+    <w:unhideWhenUsed/>
+    <w:qFormat/>
+    <w:rsid w:val="002f7f55"/>
+    <w:rPr>
+      <w:sz w:val="16"/>
+      <w:szCs w:val="16"/>
+    </w:rPr>
+  </w:style>
+  <w:style w:type="character" w:styleId="TextodecomentrioChar" w:customStyle="1">
+    <w:name w:val="Texto de comentário Char"/>
+    <w:basedOn w:val="DefaultParagraphFont"/>
+    <w:link w:val="Textodecomentrio"/>
+    <w:uiPriority w:val="99"/>
+    <w:semiHidden/>
+    <w:qFormat/>
+    <w:rsid w:val="002f7f55"/>
+    <w:rPr>
+      <w:rFonts w:ascii="Times New Roman" w:hAnsi="Times New Roman" w:eastAsia="Times New Roman" w:cs="Times New Roman"/>
+      <w:sz w:val="20"/>
+      <w:szCs w:val="20"/>
+      <w:lang w:val="pt-PT" w:eastAsia="pt-PT" w:bidi="pt-PT"/>
+    </w:rPr>
+  </w:style>
+  <w:style w:type="character" w:styleId="AssuntodocomentrioChar" w:customStyle="1">
+    <w:name w:val="Assunto do comentário Char"/>
+    <w:basedOn w:val="TextodecomentrioChar"/>
+    <w:link w:val="Assuntodocomentrio"/>
+    <w:uiPriority w:val="99"/>
+    <w:semiHidden/>
+    <w:qFormat/>
+    <w:rsid w:val="002f7f55"/>
+    <w:rPr>
+      <w:rFonts w:ascii="Times New Roman" w:hAnsi="Times New Roman" w:eastAsia="Times New Roman" w:cs="Times New Roman"/>
+      <w:b/>
+      <w:bCs/>
+      <w:sz w:val="20"/>
+      <w:szCs w:val="20"/>
+      <w:lang w:val="pt-PT" w:eastAsia="pt-PT" w:bidi="pt-PT"/>
+    </w:rPr>
+  </w:style>
+  <w:style w:type="character" w:styleId="TextodebaloChar" w:customStyle="1">
+    <w:name w:val="Texto de balão Char"/>
+    <w:basedOn w:val="DefaultParagraphFont"/>
+    <w:link w:val="Textodebalo"/>
+    <w:uiPriority w:val="99"/>
+    <w:semiHidden/>
+    <w:qFormat/>
+    <w:rsid w:val="002f7f55"/>
+    <w:rPr>
+      <w:rFonts w:ascii="Segoe UI" w:hAnsi="Segoe UI" w:eastAsia="Times New Roman" w:cs="Segoe UI"/>
+      <w:sz w:val="18"/>
+      <w:szCs w:val="18"/>
+      <w:lang w:val="pt-PT" w:eastAsia="pt-PT" w:bidi="pt-PT"/>
+    </w:rPr>
+  </w:style>
+  <w:style w:type="character" w:styleId="LinkdaInternet">
+    <w:name w:val="Link da Internet"/>
+    <w:basedOn w:val="DefaultParagraphFont"/>
+    <w:uiPriority w:val="99"/>
+    <w:unhideWhenUsed/>
+    <w:rsid w:val="00a708a8"/>
+    <w:rPr>
+      <w:color w:val="0000FF" w:themeColor="hyperlink"/>
+      <w:u w:val="single"/>
+    </w:rPr>
+  </w:style>
+  <w:style w:type="character" w:styleId="ListLabel1">
+    <w:name w:val="ListLabel 1"/>
+    <w:qFormat/>
+    <w:rPr>
+      <w:rFonts w:eastAsia="Times New Roman" w:cs="Times New Roman"/>
+      <w:w w:val="100"/>
+      <w:sz w:val="24"/>
+      <w:szCs w:val="24"/>
+      <w:lang w:val="pt-PT" w:eastAsia="pt-PT" w:bidi="pt-PT"/>
+    </w:rPr>
+  </w:style>
+  <w:style w:type="character" w:styleId="ListLabel2">
+    <w:name w:val="ListLabel 2"/>
+    <w:qFormat/>
+    <w:rPr>
+      <w:lang w:val="pt-PT" w:eastAsia="pt-PT" w:bidi="pt-PT"/>
+    </w:rPr>
+  </w:style>
+  <w:style w:type="character" w:styleId="ListLabel3">
+    <w:name w:val="ListLabel 3"/>
+    <w:qFormat/>
+    <w:rPr>
+      <w:lang w:val="pt-PT" w:eastAsia="pt-PT" w:bidi="pt-PT"/>
+    </w:rPr>
+  </w:style>
+  <w:style w:type="character" w:styleId="ListLabel4">
+    <w:name w:val="ListLabel 4"/>
+    <w:qFormat/>
+    <w:rPr>
+      <w:lang w:val="pt-PT" w:eastAsia="pt-PT" w:bidi="pt-PT"/>
+    </w:rPr>
+  </w:style>
+  <w:style w:type="character" w:styleId="ListLabel5">
+    <w:name w:val="ListLabel 5"/>
+    <w:qFormat/>
+    <w:rPr>
+      <w:lang w:val="pt-PT" w:eastAsia="pt-PT" w:bidi="pt-PT"/>
+    </w:rPr>
+  </w:style>
+  <w:style w:type="character" w:styleId="ListLabel6">
+    <w:name w:val="ListLabel 6"/>
+    <w:qFormat/>
+    <w:rPr>
+      <w:lang w:val="pt-PT" w:eastAsia="pt-PT" w:bidi="pt-PT"/>
+    </w:rPr>
+  </w:style>
+  <w:style w:type="character" w:styleId="ListLabel7">
+    <w:name w:val="ListLabel 7"/>
+    <w:qFormat/>
+    <w:rPr>
+      <w:lang w:val="pt-PT" w:eastAsia="pt-PT" w:bidi="pt-PT"/>
+    </w:rPr>
+  </w:style>
+  <w:style w:type="character" w:styleId="ListLabel8">
+    <w:name w:val="ListLabel 8"/>
+    <w:qFormat/>
+    <w:rPr>
+      <w:lang w:val="pt-PT" w:eastAsia="pt-PT" w:bidi="pt-PT"/>
+    </w:rPr>
+  </w:style>
+  <w:style w:type="character" w:styleId="ListLabel9">
+    <w:name w:val="ListLabel 9"/>
+    <w:qFormat/>
+    <w:rPr>
+      <w:lang w:val="pt-PT" w:eastAsia="pt-PT" w:bidi="pt-PT"/>
+    </w:rPr>
+  </w:style>
+  <w:style w:type="character" w:styleId="ListLabel10">
+    <w:name w:val="ListLabel 10"/>
+    <w:qFormat/>
+    <w:rPr>
+      <w:rFonts w:eastAsia="Times New Roman" w:cs="Times New Roman"/>
+      <w:w w:val="100"/>
+      <w:sz w:val="24"/>
+      <w:szCs w:val="24"/>
+      <w:lang w:val="pt-PT" w:eastAsia="pt-PT" w:bidi="pt-PT"/>
+    </w:rPr>
+  </w:style>
+  <w:style w:type="character" w:styleId="ListLabel11">
+    <w:name w:val="ListLabel 11"/>
+    <w:qFormat/>
+    <w:rPr>
+      <w:lang w:val="pt-PT" w:eastAsia="pt-PT" w:bidi="pt-PT"/>
+    </w:rPr>
+  </w:style>
+  <w:style w:type="character" w:styleId="ListLabel12">
+    <w:name w:val="ListLabel 12"/>
+    <w:qFormat/>
+    <w:rPr>
+      <w:lang w:val="pt-PT" w:eastAsia="pt-PT" w:bidi="pt-PT"/>
+    </w:rPr>
+  </w:style>
+  <w:style w:type="character" w:styleId="ListLabel13">
+    <w:name w:val="ListLabel 13"/>
+    <w:qFormat/>
+    <w:rPr>
+      <w:lang w:val="pt-PT" w:eastAsia="pt-PT" w:bidi="pt-PT"/>
+    </w:rPr>
+  </w:style>
+  <w:style w:type="character" w:styleId="ListLabel14">
+    <w:name w:val="ListLabel 14"/>
+    <w:qFormat/>
+    <w:rPr>
+      <w:lang w:val="pt-PT" w:eastAsia="pt-PT" w:bidi="pt-PT"/>
+    </w:rPr>
+  </w:style>
+  <w:style w:type="character" w:styleId="ListLabel15">
+    <w:name w:val="ListLabel 15"/>
+    <w:qFormat/>
+    <w:rPr>
+      <w:lang w:val="pt-PT" w:eastAsia="pt-PT" w:bidi="pt-PT"/>
+    </w:rPr>
+  </w:style>
+  <w:style w:type="character" w:styleId="ListLabel16">
+    <w:name w:val="ListLabel 16"/>
+    <w:qFormat/>
+    <w:rPr>
+      <w:lang w:val="pt-PT" w:eastAsia="pt-PT" w:bidi="pt-PT"/>
+    </w:rPr>
+  </w:style>
+  <w:style w:type="character" w:styleId="ListLabel17">
+    <w:name w:val="ListLabel 17"/>
+    <w:qFormat/>
+    <w:rPr>
+      <w:lang w:val="pt-PT" w:eastAsia="pt-PT" w:bidi="pt-PT"/>
+    </w:rPr>
+  </w:style>
+  <w:style w:type="character" w:styleId="ListLabel18">
+    <w:name w:val="ListLabel 18"/>
+    <w:qFormat/>
+    <w:rPr>
+      <w:lang w:val="pt-PT" w:eastAsia="pt-PT" w:bidi="pt-PT"/>
+    </w:rPr>
+  </w:style>
+  <w:style w:type="character" w:styleId="ListLabel19">
+    <w:name w:val="ListLabel 19"/>
+    <w:qFormat/>
+    <w:rPr>
+      <w:rFonts w:ascii="Courier New" w:hAnsi="Courier New"/>
+      <w:sz w:val="20"/>
+    </w:rPr>
+  </w:style>
+  <w:style w:type="character" w:styleId="ListLabel20">
+    <w:name w:val="ListLabel 20"/>
+    <w:qFormat/>
+    <w:rPr>
+      <w:rFonts w:eastAsia="Times New Roman" w:cs="Times New Roman"/>
+      <w:w w:val="100"/>
+      <w:sz w:val="24"/>
+      <w:szCs w:val="24"/>
+      <w:lang w:val="pt-PT" w:eastAsia="pt-PT" w:bidi="pt-PT"/>
+    </w:rPr>
+  </w:style>
+  <w:style w:type="character" w:styleId="ListLabel21">
+    <w:name w:val="ListLabel 21"/>
+    <w:qFormat/>
+    <w:rPr>
+      <w:rFonts w:cs="Symbol"/>
+      <w:lang w:val="pt-PT" w:eastAsia="pt-PT" w:bidi="pt-PT"/>
+    </w:rPr>
+  </w:style>
+  <w:style w:type="character" w:styleId="ListLabel22">
+    <w:name w:val="ListLabel 22"/>
+    <w:qFormat/>
+    <w:rPr>
+      <w:rFonts w:cs="Symbol"/>
+      <w:lang w:val="pt-PT" w:eastAsia="pt-PT" w:bidi="pt-PT"/>
+    </w:rPr>
+  </w:style>
+  <w:style w:type="character" w:styleId="ListLabel23">
+    <w:name w:val="ListLabel 23"/>
+    <w:qFormat/>
+    <w:rPr>
+      <w:rFonts w:cs="Symbol"/>
+      <w:lang w:val="pt-PT" w:eastAsia="pt-PT" w:bidi="pt-PT"/>
+    </w:rPr>
+  </w:style>
+  <w:style w:type="character" w:styleId="ListLabel24">
+    <w:name w:val="ListLabel 24"/>
+    <w:qFormat/>
+    <w:rPr>
+      <w:rFonts w:cs="Symbol"/>
+      <w:lang w:val="pt-PT" w:eastAsia="pt-PT" w:bidi="pt-PT"/>
+    </w:rPr>
+  </w:style>
+  <w:style w:type="character" w:styleId="ListLabel25">
+    <w:name w:val="ListLabel 25"/>
+    <w:qFormat/>
+    <w:rPr>
+      <w:rFonts w:cs="Symbol"/>
+      <w:lang w:val="pt-PT" w:eastAsia="pt-PT" w:bidi="pt-PT"/>
+    </w:rPr>
+  </w:style>
+  <w:style w:type="character" w:styleId="ListLabel26">
+    <w:name w:val="ListLabel 26"/>
+    <w:qFormat/>
+    <w:rPr>
+      <w:rFonts w:cs="Symbol"/>
+      <w:lang w:val="pt-PT" w:eastAsia="pt-PT" w:bidi="pt-PT"/>
+    </w:rPr>
+  </w:style>
+  <w:style w:type="character" w:styleId="ListLabel27">
+    <w:name w:val="ListLabel 27"/>
+    <w:qFormat/>
+    <w:rPr>
+      <w:rFonts w:cs="Symbol"/>
+      <w:lang w:val="pt-PT" w:eastAsia="pt-PT" w:bidi="pt-PT"/>
+    </w:rPr>
+  </w:style>
+  <w:style w:type="character" w:styleId="ListLabel28">
+    <w:name w:val="ListLabel 28"/>
+    <w:qFormat/>
+    <w:rPr>
+      <w:rFonts w:cs="Symbol"/>
+      <w:lang w:val="pt-PT" w:eastAsia="pt-PT" w:bidi="pt-PT"/>
+    </w:rPr>
+  </w:style>
+  <w:style w:type="character" w:styleId="ListLabel29">
+    <w:name w:val="ListLabel 29"/>
+    <w:qFormat/>
+    <w:rPr>
+      <w:rFonts w:eastAsia="Times New Roman" w:cs="Times New Roman"/>
+      <w:w w:val="100"/>
+      <w:sz w:val="24"/>
+      <w:szCs w:val="24"/>
+      <w:lang w:val="pt-PT" w:eastAsia="pt-PT" w:bidi="pt-PT"/>
+    </w:rPr>
+  </w:style>
+  <w:style w:type="character" w:styleId="ListLabel30">
+    <w:name w:val="ListLabel 30"/>
+    <w:qFormat/>
+    <w:rPr>
+      <w:rFonts w:cs="Symbol"/>
+      <w:lang w:val="pt-PT" w:eastAsia="pt-PT" w:bidi="pt-PT"/>
+    </w:rPr>
+  </w:style>
+  <w:style w:type="character" w:styleId="ListLabel31">
+    <w:name w:val="ListLabel 31"/>
+    <w:qFormat/>
+    <w:rPr>
+      <w:rFonts w:cs="Symbol"/>
+      <w:lang w:val="pt-PT" w:eastAsia="pt-PT" w:bidi="pt-PT"/>
+    </w:rPr>
+  </w:style>
+  <w:style w:type="character" w:styleId="ListLabel32">
+    <w:name w:val="ListLabel 32"/>
+    <w:qFormat/>
+    <w:rPr>
+      <w:rFonts w:cs="Symbol"/>
+      <w:lang w:val="pt-PT" w:eastAsia="pt-PT" w:bidi="pt-PT"/>
+    </w:rPr>
+  </w:style>
+  <w:style w:type="character" w:styleId="ListLabel33">
+    <w:name w:val="ListLabel 33"/>
+    <w:qFormat/>
+    <w:rPr>
+      <w:rFonts w:cs="Symbol"/>
+      <w:lang w:val="pt-PT" w:eastAsia="pt-PT" w:bidi="pt-PT"/>
+    </w:rPr>
+  </w:style>
+  <w:style w:type="character" w:styleId="ListLabel34">
+    <w:name w:val="ListLabel 34"/>
+    <w:qFormat/>
+    <w:rPr>
+      <w:rFonts w:cs="Symbol"/>
+      <w:lang w:val="pt-PT" w:eastAsia="pt-PT" w:bidi="pt-PT"/>
+    </w:rPr>
+  </w:style>
+  <w:style w:type="character" w:styleId="ListLabel35">
+    <w:name w:val="ListLabel 35"/>
+    <w:qFormat/>
+    <w:rPr>
+      <w:rFonts w:cs="Symbol"/>
+      <w:lang w:val="pt-PT" w:eastAsia="pt-PT" w:bidi="pt-PT"/>
+    </w:rPr>
+  </w:style>
+  <w:style w:type="character" w:styleId="ListLabel36">
+    <w:name w:val="ListLabel 36"/>
+    <w:qFormat/>
+    <w:rPr>
+      <w:rFonts w:cs="Symbol"/>
+      <w:lang w:val="pt-PT" w:eastAsia="pt-PT" w:bidi="pt-PT"/>
+    </w:rPr>
+  </w:style>
+  <w:style w:type="character" w:styleId="ListLabel37">
+    <w:name w:val="ListLabel 37"/>
+    <w:qFormat/>
+    <w:rPr>
+      <w:rFonts w:cs="Symbol"/>
+      <w:lang w:val="pt-PT" w:eastAsia="pt-PT" w:bidi="pt-PT"/>
+    </w:rPr>
+  </w:style>
+  <w:style w:type="character" w:styleId="ListLabel38">
+    <w:name w:val="ListLabel 38"/>
+    <w:qFormat/>
+    <w:rPr>
+      <w:rFonts w:ascii="Courier New" w:hAnsi="Courier New"/>
+      <w:sz w:val="20"/>
+    </w:rPr>
+  </w:style>
+  <w:style w:type="paragraph" w:styleId="Ttulo">
+    <w:name w:val="Título"/>
+    <w:basedOn w:val="Normal"/>
+    <w:next w:val="Corpodotexto"/>
+    <w:qFormat/>
+    <w:pPr>
+      <w:keepNext w:val="true"/>
+      <w:spacing w:before="240" w:after="120"/>
+    </w:pPr>
+    <w:rPr>
+      <w:rFonts w:ascii="Liberation Sans" w:hAnsi="Liberation Sans" w:eastAsia="DejaVu Sans" w:cs="FreeSans"/>
+      <w:sz w:val="28"/>
+      <w:szCs w:val="28"/>
+    </w:rPr>
+  </w:style>
+  <w:style w:type="paragraph" w:styleId="Corpodotexto">
+    <w:name w:val="Body Text"/>
+    <w:basedOn w:val="Normal"/>
+    <w:uiPriority w:val="1"/>
+    <w:qFormat/>
+    <w:pPr/>
+    <w:rPr>
+      <w:sz w:val="24"/>
+      <w:szCs w:val="24"/>
+    </w:rPr>
+  </w:style>
+  <w:style w:type="paragraph" w:styleId="Lista">
+    <w:name w:val="List"/>
+    <w:basedOn w:val="Corpodotexto"/>
+    <w:pPr/>
+    <w:rPr>
+      <w:rFonts w:cs="FreeSans"/>
+    </w:rPr>
+  </w:style>
+  <w:style w:type="paragraph" w:styleId="Legenda">
+    <w:name w:val="Caption"/>
+    <w:basedOn w:val="Normal"/>
+    <w:qFormat/>
+    <w:pPr>
+      <w:suppressLineNumbers/>
+      <w:spacing w:before="120" w:after="120"/>
+    </w:pPr>
+    <w:rPr>
+      <w:rFonts w:cs="FreeSans"/>
+      <w:i/>
+      <w:iCs/>
+      <w:sz w:val="24"/>
+      <w:szCs w:val="24"/>
+    </w:rPr>
+  </w:style>
+  <w:style w:type="paragraph" w:styleId="Ndice">
+    <w:name w:val="Índice"/>
+    <w:basedOn w:val="Normal"/>
+    <w:qFormat/>
+    <w:pPr>
+      <w:suppressLineNumbers/>
+    </w:pPr>
+    <w:rPr>
+      <w:rFonts w:cs="FreeSans"/>
+    </w:rPr>
+  </w:style>
+  <w:style w:type="paragraph" w:styleId="ListParagraph">
+    <w:name w:val="List Paragraph"/>
+    <w:basedOn w:val="Normal"/>
+    <w:uiPriority w:val="1"/>
+    <w:qFormat/>
+    <w:pPr>
+      <w:ind w:left="821" w:right="364" w:hanging="361"/>
+      <w:jc w:val="both"/>
+    </w:pPr>
+    <w:rPr/>
+  </w:style>
+  <w:style w:type="paragraph" w:styleId="TableParagraph" w:customStyle="1">
+    <w:name w:val="Table Paragraph"/>
+    <w:basedOn w:val="Normal"/>
+    <w:uiPriority w:val="1"/>
+    <w:qFormat/>
+    <w:pPr>
+      <w:spacing w:before="111" w:after="0"/>
+      <w:ind w:left="81" w:right="13" w:hanging="0"/>
+      <w:jc w:val="center"/>
+    </w:pPr>
+    <w:rPr/>
+  </w:style>
+  <w:style w:type="paragraph" w:styleId="Annotationtext">
+    <w:name w:val="annotation text"/>
+    <w:basedOn w:val="Normal"/>
+    <w:link w:val="TextodecomentrioChar"/>
+    <w:uiPriority w:val="99"/>
+    <w:semiHidden/>
+    <w:unhideWhenUsed/>
+    <w:qFormat/>
+    <w:rsid w:val="002f7f55"/>
+    <w:pPr/>
+    <w:rPr>
+      <w:sz w:val="20"/>
+      <w:szCs w:val="20"/>
+    </w:rPr>
+  </w:style>
+  <w:style w:type="paragraph" w:styleId="Annotationsubject">
+    <w:name w:val="annotation subject"/>
+    <w:basedOn w:val="Annotationtext"/>
+    <w:next w:val="Annotationtext"/>
+    <w:link w:val="AssuntodocomentrioChar"/>
+    <w:uiPriority w:val="99"/>
+    <w:semiHidden/>
+    <w:unhideWhenUsed/>
+    <w:qFormat/>
+    <w:rsid w:val="002f7f55"/>
+    <w:pPr/>
+    <w:rPr>
+      <w:b/>
+      <w:bCs/>
+    </w:rPr>
+  </w:style>
+  <w:style w:type="paragraph" w:styleId="BalloonText">
+    <w:name w:val="Balloon Text"/>
+    <w:basedOn w:val="Normal"/>
+    <w:link w:val="TextodebaloChar"/>
+    <w:uiPriority w:val="99"/>
+    <w:semiHidden/>
+    <w:unhideWhenUsed/>
+    <w:qFormat/>
+    <w:rsid w:val="002f7f55"/>
+    <w:pPr/>
+    <w:rPr>
+      <w:rFonts w:ascii="Segoe UI" w:hAnsi="Segoe UI" w:cs="Segoe UI"/>
+      <w:sz w:val="18"/>
+      <w:szCs w:val="18"/>
+    </w:rPr>
+  </w:style>
+  <w:style w:type="numbering" w:styleId="NoList" w:default="1">
+    <w:name w:val="No List"/>
+    <w:uiPriority w:val="99"/>
+    <w:semiHidden/>
+    <w:unhideWhenUsed/>
+    <w:qFormat/>
   </w:style>
   <w:style w:type="table" w:default="1" w:styleId="Tabelanormal">
     <w:name w:val="Normal Table"/>
@@ -2934,12 +3761,6 @@
       </w:tblCellMar>
     </w:tblPr>
   </w:style>
-  <w:style w:type="numbering" w:default="1" w:styleId="Semlista">
-    <w:name w:val="No List"/>
-    <w:uiPriority w:val="99"/>
-    <w:semiHidden/>
-    <w:unhideWhenUsed/>
-  </w:style>
   <w:style w:type="table" w:customStyle="1" w:styleId="TableNormal">
     <w:name w:val="Table Normal"/>
     <w:uiPriority w:val="2"/>
@@ -2955,145 +3776,6 @@
         <w:right w:w="0" w:type="dxa"/>
       </w:tblCellMar>
     </w:tblPr>
-  </w:style>
-  <w:style w:type="paragraph" w:styleId="Corpodetexto">
-    <w:name w:val="Body Text"/>
-    <w:basedOn w:val="Normal"/>
-    <w:uiPriority w:val="1"/>
-    <w:qFormat/>
-    <w:rPr>
-      <w:sz w:val="24"/>
-      <w:szCs w:val="24"/>
-    </w:rPr>
-  </w:style>
-  <w:style w:type="paragraph" w:styleId="PargrafodaLista">
-    <w:name w:val="List Paragraph"/>
-    <w:basedOn w:val="Normal"/>
-    <w:uiPriority w:val="1"/>
-    <w:qFormat/>
-    <w:pPr>
-      <w:ind w:left="821" w:right="364" w:hanging="361"/>
-      <w:jc w:val="both"/>
-    </w:pPr>
-  </w:style>
-  <w:style w:type="paragraph" w:customStyle="1" w:styleId="TableParagraph">
-    <w:name w:val="Table Paragraph"/>
-    <w:basedOn w:val="Normal"/>
-    <w:uiPriority w:val="1"/>
-    <w:qFormat/>
-    <w:pPr>
-      <w:spacing w:before="111"/>
-      <w:ind w:left="81" w:right="13"/>
-      <w:jc w:val="center"/>
-    </w:pPr>
-  </w:style>
-  <w:style w:type="character" w:styleId="Refdecomentrio">
-    <w:name w:val="annotation reference"/>
-    <w:basedOn w:val="Fontepargpadro"/>
-    <w:uiPriority w:val="99"/>
-    <w:semiHidden/>
-    <w:unhideWhenUsed/>
-    <w:rsid w:val="002F7F55"/>
-    <w:rPr>
-      <w:sz w:val="16"/>
-      <w:szCs w:val="16"/>
-    </w:rPr>
-  </w:style>
-  <w:style w:type="paragraph" w:styleId="Textodecomentrio">
-    <w:name w:val="annotation text"/>
-    <w:basedOn w:val="Normal"/>
-    <w:link w:val="TextodecomentrioChar"/>
-    <w:uiPriority w:val="99"/>
-    <w:semiHidden/>
-    <w:unhideWhenUsed/>
-    <w:rsid w:val="002F7F55"/>
-    <w:rPr>
-      <w:sz w:val="20"/>
-      <w:szCs w:val="20"/>
-    </w:rPr>
-  </w:style>
-  <w:style w:type="character" w:customStyle="1" w:styleId="TextodecomentrioChar">
-    <w:name w:val="Texto de comentário Char"/>
-    <w:basedOn w:val="Fontepargpadro"/>
-    <w:link w:val="Textodecomentrio"/>
-    <w:uiPriority w:val="99"/>
-    <w:semiHidden/>
-    <w:rsid w:val="002F7F55"/>
-    <w:rPr>
-      <w:rFonts w:ascii="Times New Roman" w:eastAsia="Times New Roman" w:hAnsi="Times New Roman" w:cs="Times New Roman"/>
-      <w:sz w:val="20"/>
-      <w:szCs w:val="20"/>
-      <w:lang w:val="pt-PT" w:eastAsia="pt-PT" w:bidi="pt-PT"/>
-    </w:rPr>
-  </w:style>
-  <w:style w:type="paragraph" w:styleId="Assuntodocomentrio">
-    <w:name w:val="annotation subject"/>
-    <w:basedOn w:val="Textodecomentrio"/>
-    <w:next w:val="Textodecomentrio"/>
-    <w:link w:val="AssuntodocomentrioChar"/>
-    <w:uiPriority w:val="99"/>
-    <w:semiHidden/>
-    <w:unhideWhenUsed/>
-    <w:rsid w:val="002F7F55"/>
-    <w:rPr>
-      <w:b/>
-      <w:bCs/>
-    </w:rPr>
-  </w:style>
-  <w:style w:type="character" w:customStyle="1" w:styleId="AssuntodocomentrioChar">
-    <w:name w:val="Assunto do comentário Char"/>
-    <w:basedOn w:val="TextodecomentrioChar"/>
-    <w:link w:val="Assuntodocomentrio"/>
-    <w:uiPriority w:val="99"/>
-    <w:semiHidden/>
-    <w:rsid w:val="002F7F55"/>
-    <w:rPr>
-      <w:rFonts w:ascii="Times New Roman" w:eastAsia="Times New Roman" w:hAnsi="Times New Roman" w:cs="Times New Roman"/>
-      <w:b/>
-      <w:bCs/>
-      <w:sz w:val="20"/>
-      <w:szCs w:val="20"/>
-      <w:lang w:val="pt-PT" w:eastAsia="pt-PT" w:bidi="pt-PT"/>
-    </w:rPr>
-  </w:style>
-  <w:style w:type="paragraph" w:styleId="Textodebalo">
-    <w:name w:val="Balloon Text"/>
-    <w:basedOn w:val="Normal"/>
-    <w:link w:val="TextodebaloChar"/>
-    <w:uiPriority w:val="99"/>
-    <w:semiHidden/>
-    <w:unhideWhenUsed/>
-    <w:rsid w:val="002F7F55"/>
-    <w:rPr>
-      <w:rFonts w:ascii="Segoe UI" w:hAnsi="Segoe UI" w:cs="Segoe UI"/>
-      <w:sz w:val="18"/>
-      <w:szCs w:val="18"/>
-    </w:rPr>
-  </w:style>
-  <w:style w:type="character" w:customStyle="1" w:styleId="TextodebaloChar">
-    <w:name w:val="Texto de balão Char"/>
-    <w:basedOn w:val="Fontepargpadro"/>
-    <w:link w:val="Textodebalo"/>
-    <w:uiPriority w:val="99"/>
-    <w:semiHidden/>
-    <w:rsid w:val="002F7F55"/>
-    <w:rPr>
-      <w:rFonts w:ascii="Segoe UI" w:eastAsia="Times New Roman" w:hAnsi="Segoe UI" w:cs="Segoe UI"/>
-      <w:sz w:val="18"/>
-      <w:szCs w:val="18"/>
-      <w:lang w:val="pt-PT" w:eastAsia="pt-PT" w:bidi="pt-PT"/>
-    </w:rPr>
-  </w:style>
-  <w:style w:type="character" w:styleId="Hyperlink">
-    <w:name w:val="Hyperlink"/>
-    <w:basedOn w:val="Fontepargpadro"/>
-    <w:uiPriority w:val="99"/>
-    <w:unhideWhenUsed/>
-    <w:rsid w:val="00A708A8"/>
-    <w:rPr>
-      <w:color w:val="0000FF" w:themeColor="hyperlink"/>
-      <w:u w:val="single"/>
-    </w:rPr>
   </w:style>
 </w:styles>
 </file>

</xml_diff>